<commit_message>
Fazendo documentação e terminando estilização
</commit_message>
<xml_diff>
--- a/Documentacao.docx
+++ b/Documentacao.docx
@@ -1,6 +1,6 @@
 
 <file path=word/document.xml><?xml version="1.0" encoding="utf-8"?>
-<w:document xmlns:wpc="http://schemas.microsoft.com/office/word/2010/wordprocessingCanvas" xmlns:cx="http://schemas.microsoft.com/office/drawing/2014/chartex" xmlns:cx1="http://schemas.microsoft.com/office/drawing/2015/9/8/chartex" xmlns:cx2="http://schemas.microsoft.com/office/drawing/2015/10/21/chartex" xmlns:cx3="http://schemas.microsoft.com/office/drawing/2016/5/9/chartex" xmlns:cx4="http://schemas.microsoft.com/office/drawing/2016/5/10/chartex" xmlns:cx5="http://schemas.microsoft.com/office/drawing/2016/5/11/chartex" xmlns:cx6="http://schemas.microsoft.com/office/drawing/2016/5/12/chartex" xmlns:cx7="http://schemas.microsoft.com/office/drawing/2016/5/13/chartex" xmlns:cx8="http://schemas.microsoft.com/office/drawing/2016/5/14/chartex" xmlns:mc="http://schemas.openxmlformats.org/markup-compatibility/2006" xmlns:aink="http://schemas.microsoft.com/office/drawing/2016/ink" xmlns:am3d="http://schemas.microsoft.com/office/drawing/2017/model3d" xmlns:o="urn:schemas-microsoft-com:office:office" xmlns:r="http://schemas.openxmlformats.org/officeDocument/2006/relationships" xmlns:m="http://schemas.openxmlformats.org/officeDocument/2006/math" xmlns:v="urn:schemas-microsoft-com:vml" xmlns:wp14="http://schemas.microsoft.com/office/word/2010/wordprocessingDrawing" xmlns:wp="http://schemas.openxmlformats.org/drawingml/2006/wordprocessingDrawing" xmlns:w10="urn:schemas-microsoft-com:office:word" xmlns:w="http://schemas.openxmlformats.org/wordprocessingml/2006/main" xmlns:w14="http://schemas.microsoft.com/office/word/2010/wordml" xmlns:w15="http://schemas.microsoft.com/office/word/2012/wordml" xmlns:w16cex="http://schemas.microsoft.com/office/word/2018/wordml/cex" xmlns:w16cid="http://schemas.microsoft.com/office/word/2016/wordml/cid" xmlns:w16="http://schemas.microsoft.com/office/word/2018/wordml" xmlns:w16sdtdh="http://schemas.microsoft.com/office/word/2020/wordml/sdtdatahash" xmlns:w16se="http://schemas.microsoft.com/office/word/2015/wordml/symex" xmlns:wpg="http://schemas.microsoft.com/office/word/2010/wordprocessingGroup" xmlns:wpi="http://schemas.microsoft.com/office/word/2010/wordprocessingInk" xmlns:wne="http://schemas.microsoft.com/office/word/2006/wordml" xmlns:wps="http://schemas.microsoft.com/office/word/2010/wordprocessingShape" mc:Ignorable="w14 w15 w16se w16cid w16 w16cex w16sdtdh wp14">
+<w:document xmlns:wpc="http://schemas.microsoft.com/office/word/2010/wordprocessingCanvas" xmlns:cx="http://schemas.microsoft.com/office/drawing/2014/chartex" xmlns:cx1="http://schemas.microsoft.com/office/drawing/2015/9/8/chartex" xmlns:cx2="http://schemas.microsoft.com/office/drawing/2015/10/21/chartex" xmlns:cx3="http://schemas.microsoft.com/office/drawing/2016/5/9/chartex" xmlns:cx4="http://schemas.microsoft.com/office/drawing/2016/5/10/chartex" xmlns:cx5="http://schemas.microsoft.com/office/drawing/2016/5/11/chartex" xmlns:cx6="http://schemas.microsoft.com/office/drawing/2016/5/12/chartex" xmlns:cx7="http://schemas.microsoft.com/office/drawing/2016/5/13/chartex" xmlns:cx8="http://schemas.microsoft.com/office/drawing/2016/5/14/chartex" xmlns:mc="http://schemas.openxmlformats.org/markup-compatibility/2006" xmlns:aink="http://schemas.microsoft.com/office/drawing/2016/ink" xmlns:am3d="http://schemas.microsoft.com/office/drawing/2017/model3d" xmlns:o="urn:schemas-microsoft-com:office:office" xmlns:r="http://schemas.openxmlformats.org/officeDocument/2006/relationships" xmlns:m="http://schemas.openxmlformats.org/officeDocument/2006/math" xmlns:v="urn:schemas-microsoft-com:vml" xmlns:wp14="http://schemas.microsoft.com/office/word/2010/wordprocessingDrawing" xmlns:wp="http://schemas.openxmlformats.org/drawingml/2006/wordprocessingDrawing" xmlns:w10="urn:schemas-microsoft-com:office:word" xmlns:w="http://schemas.openxmlformats.org/wordprocessingml/2006/main" xmlns:w14="http://schemas.microsoft.com/office/word/2010/wordml" xmlns:w15="http://schemas.microsoft.com/office/word/2012/wordml" xmlns:w16cid="http://schemas.microsoft.com/office/word/2016/wordml/cid" xmlns:w16se="http://schemas.microsoft.com/office/word/2015/wordml/symex" xmlns:wpg="http://schemas.microsoft.com/office/word/2010/wordprocessingGroup" xmlns:wpi="http://schemas.microsoft.com/office/word/2010/wordprocessingInk" xmlns:wne="http://schemas.microsoft.com/office/word/2006/wordml" xmlns:wps="http://schemas.microsoft.com/office/word/2010/wordprocessingShape" mc:Ignorable="w14 w15 w16se w16cid wp14">
   <w:body>
     <w:p>
       <w:pPr>
@@ -371,7 +371,7 @@
           <w:r>
             <w:fldChar w:fldCharType="separate"/>
           </w:r>
-          <w:hyperlink w:anchor="_Toc83846064" w:history="1">
+          <w:hyperlink w:anchor="_Toc90481069" w:history="1">
             <w:r>
               <w:rPr>
                 <w:rStyle w:val="Hyperlink"/>
@@ -415,7 +415,7 @@
                 <w:noProof/>
                 <w:webHidden/>
               </w:rPr>
-              <w:instrText xml:space="preserve"> PAGEREF _Toc83846064 \h </w:instrText>
+              <w:instrText xml:space="preserve"> PAGEREF _Toc90481069 \h </w:instrText>
             </w:r>
             <w:r>
               <w:rPr>
@@ -459,7 +459,7 @@
               <w:color w:val="auto"/>
             </w:rPr>
           </w:pPr>
-          <w:hyperlink w:anchor="_Toc83846065" w:history="1">
+          <w:hyperlink w:anchor="_Toc90481070" w:history="1">
             <w:r>
               <w:rPr>
                 <w:rStyle w:val="Hyperlink"/>
@@ -501,7 +501,7 @@
                 <w:noProof/>
                 <w:webHidden/>
               </w:rPr>
-              <w:instrText xml:space="preserve"> PAGEREF _Toc83846065 \h </w:instrText>
+              <w:instrText xml:space="preserve"> PAGEREF _Toc90481070 \h </w:instrText>
             </w:r>
             <w:r>
               <w:rPr>
@@ -545,7 +545,7 @@
               <w:color w:val="auto"/>
             </w:rPr>
           </w:pPr>
-          <w:hyperlink w:anchor="_Toc83846066" w:history="1">
+          <w:hyperlink w:anchor="_Toc90481071" w:history="1">
             <w:r>
               <w:rPr>
                 <w:rStyle w:val="Hyperlink"/>
@@ -587,7 +587,7 @@
                 <w:noProof/>
                 <w:webHidden/>
               </w:rPr>
-              <w:instrText xml:space="preserve"> PAGEREF _Toc83846066 \h </w:instrText>
+              <w:instrText xml:space="preserve"> PAGEREF _Toc90481071 \h </w:instrText>
             </w:r>
             <w:r>
               <w:rPr>
@@ -627,7 +627,7 @@
               <w:color w:val="auto"/>
             </w:rPr>
           </w:pPr>
-          <w:hyperlink w:anchor="_Toc83846067" w:history="1">
+          <w:hyperlink w:anchor="_Toc90481072" w:history="1">
             <w:r>
               <w:rPr>
                 <w:rStyle w:val="Hyperlink"/>
@@ -654,7 +654,7 @@
                 <w:noProof/>
                 <w:webHidden/>
               </w:rPr>
-              <w:instrText xml:space="preserve"> PAGEREF _Toc83846067 \h </w:instrText>
+              <w:instrText xml:space="preserve"> PAGEREF _Toc90481072 \h </w:instrText>
             </w:r>
             <w:r>
               <w:rPr>
@@ -694,7 +694,7 @@
               <w:color w:val="auto"/>
             </w:rPr>
           </w:pPr>
-          <w:hyperlink w:anchor="_Toc83846068" w:history="1">
+          <w:hyperlink w:anchor="_Toc90481073" w:history="1">
             <w:r>
               <w:rPr>
                 <w:rStyle w:val="Hyperlink"/>
@@ -721,7 +721,7 @@
                 <w:noProof/>
                 <w:webHidden/>
               </w:rPr>
-              <w:instrText xml:space="preserve"> PAGEREF _Toc83846068 \h </w:instrText>
+              <w:instrText xml:space="preserve"> PAGEREF _Toc90481073 \h </w:instrText>
             </w:r>
             <w:r>
               <w:rPr>
@@ -761,7 +761,7 @@
               <w:color w:val="auto"/>
             </w:rPr>
           </w:pPr>
-          <w:hyperlink w:anchor="_Toc83846069" w:history="1">
+          <w:hyperlink w:anchor="_Toc90481074" w:history="1">
             <w:r>
               <w:rPr>
                 <w:rStyle w:val="Hyperlink"/>
@@ -788,7 +788,7 @@
                 <w:noProof/>
                 <w:webHidden/>
               </w:rPr>
-              <w:instrText xml:space="preserve"> PAGEREF _Toc83846069 \h </w:instrText>
+              <w:instrText xml:space="preserve"> PAGEREF _Toc90481074 \h </w:instrText>
             </w:r>
             <w:r>
               <w:rPr>
@@ -828,7 +828,7 @@
               <w:color w:val="auto"/>
             </w:rPr>
           </w:pPr>
-          <w:hyperlink w:anchor="_Toc83846070" w:history="1">
+          <w:hyperlink w:anchor="_Toc90481075" w:history="1">
             <w:r>
               <w:rPr>
                 <w:rStyle w:val="Hyperlink"/>
@@ -855,7 +855,7 @@
                 <w:noProof/>
                 <w:webHidden/>
               </w:rPr>
-              <w:instrText xml:space="preserve"> PAGEREF _Toc83846070 \h </w:instrText>
+              <w:instrText xml:space="preserve"> PAGEREF _Toc90481075 \h </w:instrText>
             </w:r>
             <w:r>
               <w:rPr>
@@ -897,7 +897,7 @@
               <w:noProof/>
             </w:rPr>
           </w:pPr>
-          <w:hyperlink w:anchor="_Toc83846071" w:history="1">
+          <w:hyperlink w:anchor="_Toc90481076" w:history="1">
             <w:r>
               <w:rPr>
                 <w:rStyle w:val="Hyperlink"/>
@@ -924,7 +924,7 @@
                 <w:noProof/>
                 <w:webHidden/>
               </w:rPr>
-              <w:instrText xml:space="preserve"> PAGEREF _Toc83846071 \h </w:instrText>
+              <w:instrText xml:space="preserve"> PAGEREF _Toc90481076 \h </w:instrText>
             </w:r>
             <w:r>
               <w:rPr>
@@ -968,7 +968,7 @@
               <w:color w:val="auto"/>
             </w:rPr>
           </w:pPr>
-          <w:hyperlink w:anchor="_Toc83846072" w:history="1">
+          <w:hyperlink w:anchor="_Toc90481077" w:history="1">
             <w:r>
               <w:rPr>
                 <w:rStyle w:val="Hyperlink"/>
@@ -1010,7 +1010,7 @@
                 <w:noProof/>
                 <w:webHidden/>
               </w:rPr>
-              <w:instrText xml:space="preserve"> PAGEREF _Toc83846072 \h </w:instrText>
+              <w:instrText xml:space="preserve"> PAGEREF _Toc90481077 \h </w:instrText>
             </w:r>
             <w:r>
               <w:rPr>
@@ -1050,7 +1050,7 @@
               <w:color w:val="auto"/>
             </w:rPr>
           </w:pPr>
-          <w:hyperlink w:anchor="_Toc83846073" w:history="1">
+          <w:hyperlink w:anchor="_Toc90481078" w:history="1">
             <w:r>
               <w:rPr>
                 <w:rStyle w:val="Hyperlink"/>
@@ -1077,7 +1077,7 @@
                 <w:noProof/>
                 <w:webHidden/>
               </w:rPr>
-              <w:instrText xml:space="preserve"> PAGEREF _Toc83846073 \h </w:instrText>
+              <w:instrText xml:space="preserve"> PAGEREF _Toc90481078 \h </w:instrText>
             </w:r>
             <w:r>
               <w:rPr>
@@ -1119,7 +1119,7 @@
               <w:noProof/>
             </w:rPr>
           </w:pPr>
-          <w:hyperlink w:anchor="_Toc83846074" w:history="1">
+          <w:hyperlink w:anchor="_Toc90481079" w:history="1">
             <w:r>
               <w:rPr>
                 <w:rStyle w:val="Hyperlink"/>
@@ -1146,7 +1146,7 @@
                 <w:noProof/>
                 <w:webHidden/>
               </w:rPr>
-              <w:instrText xml:space="preserve"> PAGEREF _Toc83846074 \h </w:instrText>
+              <w:instrText xml:space="preserve"> PAGEREF _Toc90481079 \h </w:instrText>
             </w:r>
             <w:r>
               <w:rPr>
@@ -1188,7 +1188,7 @@
               <w:noProof/>
             </w:rPr>
           </w:pPr>
-          <w:hyperlink w:anchor="_Toc83846075" w:history="1">
+          <w:hyperlink w:anchor="_Toc90481080" w:history="1">
             <w:r>
               <w:rPr>
                 <w:rStyle w:val="Hyperlink"/>
@@ -1215,7 +1215,7 @@
                 <w:noProof/>
                 <w:webHidden/>
               </w:rPr>
-              <w:instrText xml:space="preserve"> PAGEREF _Toc83846075 \h </w:instrText>
+              <w:instrText xml:space="preserve"> PAGEREF _Toc90481080 \h </w:instrText>
             </w:r>
             <w:r>
               <w:rPr>
@@ -1236,6 +1236,264 @@
                 <w:webHidden/>
               </w:rPr>
               <w:t>6</w:t>
+            </w:r>
+            <w:r>
+              <w:rPr>
+                <w:noProof/>
+                <w:webHidden/>
+              </w:rPr>
+              <w:fldChar w:fldCharType="end"/>
+            </w:r>
+          </w:hyperlink>
+        </w:p>
+        <w:p>
+          <w:pPr>
+            <w:pStyle w:val="Sumrio1"/>
+            <w:tabs>
+              <w:tab w:val="left" w:pos="709"/>
+              <w:tab w:val="right" w:leader="dot" w:pos="8502"/>
+            </w:tabs>
+            <w:rPr>
+              <w:rFonts w:asciiTheme="minorHAnsi" w:eastAsiaTheme="minorEastAsia" w:hAnsiTheme="minorHAnsi" w:cstheme="minorBidi"/>
+              <w:noProof/>
+              <w:color w:val="auto"/>
+            </w:rPr>
+          </w:pPr>
+          <w:hyperlink w:anchor="_Toc90481081" w:history="1">
+            <w:r>
+              <w:rPr>
+                <w:rStyle w:val="Hyperlink"/>
+                <w:noProof/>
+              </w:rPr>
+              <w:t>5.</w:t>
+            </w:r>
+            <w:r>
+              <w:rPr>
+                <w:rFonts w:asciiTheme="minorHAnsi" w:eastAsiaTheme="minorEastAsia" w:hAnsiTheme="minorHAnsi" w:cstheme="minorBidi"/>
+                <w:noProof/>
+                <w:color w:val="auto"/>
+              </w:rPr>
+              <w:tab/>
+            </w:r>
+            <w:r>
+              <w:rPr>
+                <w:rStyle w:val="Hyperlink"/>
+                <w:noProof/>
+              </w:rPr>
+              <w:t>Front-End</w:t>
+            </w:r>
+            <w:r>
+              <w:rPr>
+                <w:noProof/>
+                <w:webHidden/>
+              </w:rPr>
+              <w:tab/>
+            </w:r>
+            <w:r>
+              <w:rPr>
+                <w:noProof/>
+                <w:webHidden/>
+              </w:rPr>
+              <w:fldChar w:fldCharType="begin"/>
+            </w:r>
+            <w:r>
+              <w:rPr>
+                <w:noProof/>
+                <w:webHidden/>
+              </w:rPr>
+              <w:instrText xml:space="preserve"> PAGEREF _Toc90481081 \h </w:instrText>
+            </w:r>
+            <w:r>
+              <w:rPr>
+                <w:noProof/>
+                <w:webHidden/>
+              </w:rPr>
+            </w:r>
+            <w:r>
+              <w:rPr>
+                <w:noProof/>
+                <w:webHidden/>
+              </w:rPr>
+              <w:fldChar w:fldCharType="separate"/>
+            </w:r>
+            <w:r>
+              <w:rPr>
+                <w:noProof/>
+                <w:webHidden/>
+              </w:rPr>
+              <w:t>7</w:t>
+            </w:r>
+            <w:r>
+              <w:rPr>
+                <w:noProof/>
+                <w:webHidden/>
+              </w:rPr>
+              <w:fldChar w:fldCharType="end"/>
+            </w:r>
+          </w:hyperlink>
+        </w:p>
+        <w:p>
+          <w:pPr>
+            <w:pStyle w:val="Sumrio1"/>
+            <w:tabs>
+              <w:tab w:val="left" w:pos="709"/>
+              <w:tab w:val="right" w:leader="dot" w:pos="8502"/>
+            </w:tabs>
+            <w:rPr>
+              <w:rFonts w:asciiTheme="minorHAnsi" w:eastAsiaTheme="minorEastAsia" w:hAnsiTheme="minorHAnsi" w:cstheme="minorBidi"/>
+              <w:noProof/>
+              <w:color w:val="auto"/>
+            </w:rPr>
+          </w:pPr>
+          <w:hyperlink w:anchor="_Toc90481082" w:history="1">
+            <w:r>
+              <w:rPr>
+                <w:rStyle w:val="Hyperlink"/>
+                <w:noProof/>
+              </w:rPr>
+              <w:t>6.</w:t>
+            </w:r>
+            <w:r>
+              <w:rPr>
+                <w:rFonts w:asciiTheme="minorHAnsi" w:eastAsiaTheme="minorEastAsia" w:hAnsiTheme="minorHAnsi" w:cstheme="minorBidi"/>
+                <w:noProof/>
+                <w:color w:val="auto"/>
+              </w:rPr>
+              <w:tab/>
+            </w:r>
+            <w:r>
+              <w:rPr>
+                <w:rStyle w:val="Hyperlink"/>
+                <w:noProof/>
+              </w:rPr>
+              <w:t>Mobile</w:t>
+            </w:r>
+            <w:r>
+              <w:rPr>
+                <w:noProof/>
+                <w:webHidden/>
+              </w:rPr>
+              <w:tab/>
+            </w:r>
+            <w:r>
+              <w:rPr>
+                <w:noProof/>
+                <w:webHidden/>
+              </w:rPr>
+              <w:fldChar w:fldCharType="begin"/>
+            </w:r>
+            <w:r>
+              <w:rPr>
+                <w:noProof/>
+                <w:webHidden/>
+              </w:rPr>
+              <w:instrText xml:space="preserve"> PAGEREF _Toc90481082 \h </w:instrText>
+            </w:r>
+            <w:r>
+              <w:rPr>
+                <w:noProof/>
+                <w:webHidden/>
+              </w:rPr>
+            </w:r>
+            <w:r>
+              <w:rPr>
+                <w:noProof/>
+                <w:webHidden/>
+              </w:rPr>
+              <w:fldChar w:fldCharType="separate"/>
+            </w:r>
+            <w:r>
+              <w:rPr>
+                <w:noProof/>
+                <w:webHidden/>
+              </w:rPr>
+              <w:t>7</w:t>
+            </w:r>
+            <w:r>
+              <w:rPr>
+                <w:noProof/>
+                <w:webHidden/>
+              </w:rPr>
+              <w:fldChar w:fldCharType="end"/>
+            </w:r>
+          </w:hyperlink>
+        </w:p>
+        <w:p>
+          <w:pPr>
+            <w:pStyle w:val="Sumrio1"/>
+            <w:tabs>
+              <w:tab w:val="left" w:pos="709"/>
+              <w:tab w:val="right" w:leader="dot" w:pos="8502"/>
+            </w:tabs>
+            <w:rPr>
+              <w:rFonts w:asciiTheme="minorHAnsi" w:eastAsiaTheme="minorEastAsia" w:hAnsiTheme="minorHAnsi" w:cstheme="minorBidi"/>
+              <w:noProof/>
+              <w:color w:val="auto"/>
+            </w:rPr>
+          </w:pPr>
+          <w:hyperlink w:anchor="_Toc90481083" w:history="1">
+            <w:r>
+              <w:rPr>
+                <w:rStyle w:val="Hyperlink"/>
+                <w:noProof/>
+              </w:rPr>
+              <w:t>7.</w:t>
+            </w:r>
+            <w:r>
+              <w:rPr>
+                <w:rFonts w:asciiTheme="minorHAnsi" w:eastAsiaTheme="minorEastAsia" w:hAnsiTheme="minorHAnsi" w:cstheme="minorBidi"/>
+                <w:noProof/>
+                <w:color w:val="auto"/>
+              </w:rPr>
+              <w:tab/>
+            </w:r>
+            <w:r>
+              <w:rPr>
+                <w:rStyle w:val="Hyperlink"/>
+                <w:noProof/>
+              </w:rPr>
+              <w:t>NoSQL</w:t>
+            </w:r>
+            <w:r>
+              <w:rPr>
+                <w:noProof/>
+                <w:webHidden/>
+              </w:rPr>
+              <w:tab/>
+            </w:r>
+            <w:r>
+              <w:rPr>
+                <w:noProof/>
+                <w:webHidden/>
+              </w:rPr>
+              <w:fldChar w:fldCharType="begin"/>
+            </w:r>
+            <w:r>
+              <w:rPr>
+                <w:noProof/>
+                <w:webHidden/>
+              </w:rPr>
+              <w:instrText xml:space="preserve"> PAGEREF _Toc90481083 \h </w:instrText>
+            </w:r>
+            <w:r>
+              <w:rPr>
+                <w:noProof/>
+                <w:webHidden/>
+              </w:rPr>
+            </w:r>
+            <w:r>
+              <w:rPr>
+                <w:noProof/>
+                <w:webHidden/>
+              </w:rPr>
+              <w:fldChar w:fldCharType="separate"/>
+            </w:r>
+            <w:r>
+              <w:rPr>
+                <w:noProof/>
+                <w:webHidden/>
+              </w:rPr>
+              <w:t>7</w:t>
             </w:r>
             <w:r>
               <w:rPr>
@@ -1386,7 +1644,7 @@
           <w:lang w:val="en-US"/>
         </w:rPr>
       </w:pPr>
-      <w:bookmarkStart w:id="0" w:name="_Toc83846064"/>
+      <w:bookmarkStart w:id="0" w:name="_Toc90481069"/>
       <w:proofErr w:type="spellStart"/>
       <w:r>
         <w:rPr>
@@ -1448,7 +1706,7 @@
       <w:pPr>
         <w:pStyle w:val="Ttulo1"/>
       </w:pPr>
-      <w:bookmarkStart w:id="1" w:name="_Toc83846065"/>
+      <w:bookmarkStart w:id="1" w:name="_Toc90481070"/>
       <w:r>
         <w:t>Descrição do projeto</w:t>
       </w:r>
@@ -1510,7 +1768,7 @@
       <w:pPr>
         <w:pStyle w:val="Ttulo1"/>
       </w:pPr>
-      <w:bookmarkStart w:id="2" w:name="_Toc83846066"/>
+      <w:bookmarkStart w:id="2" w:name="_Toc90481071"/>
       <w:r>
         <w:t>Modelagem de Dados</w:t>
       </w:r>
@@ -1535,7 +1793,7 @@
       <w:pPr>
         <w:pStyle w:val="Ttulo2"/>
       </w:pPr>
-      <w:bookmarkStart w:id="3" w:name="_Toc83846067"/>
+      <w:bookmarkStart w:id="3" w:name="_Toc90481072"/>
       <w:r>
         <w:t xml:space="preserve">Modelo </w:t>
       </w:r>
@@ -1621,7 +1879,7 @@
       <w:pPr>
         <w:pStyle w:val="Ttulo2"/>
       </w:pPr>
-      <w:bookmarkStart w:id="4" w:name="_Toc83846068"/>
+      <w:bookmarkStart w:id="4" w:name="_Toc90481073"/>
       <w:r>
         <w:t>Modelo Lógico</w:t>
       </w:r>
@@ -1704,7 +1962,7 @@
       <w:pPr>
         <w:pStyle w:val="Ttulo2"/>
       </w:pPr>
-      <w:bookmarkStart w:id="5" w:name="_Toc83846069"/>
+      <w:bookmarkStart w:id="5" w:name="_Toc90481074"/>
       <w:r>
         <w:t>Modelo Físico</w:t>
       </w:r>
@@ -1786,7 +2044,7 @@
         <w:pStyle w:val="Ttulo2"/>
       </w:pPr>
       <w:bookmarkStart w:id="6" w:name="_Toc80626283"/>
-      <w:bookmarkStart w:id="7" w:name="_Toc83846070"/>
+      <w:bookmarkStart w:id="7" w:name="_Toc90481075"/>
       <w:r>
         <w:lastRenderedPageBreak/>
         <w:t>Cronograma</w:t>
@@ -1797,29 +2055,29 @@
     <w:tbl>
       <w:tblPr>
         <w:tblStyle w:val="Tabelacomgrade"/>
-        <w:tblW w:w="9077" w:type="dxa"/>
-        <w:tblInd w:w="-5" w:type="dxa"/>
+        <w:tblW w:w="9098" w:type="dxa"/>
+        <w:tblInd w:w="-876" w:type="dxa"/>
         <w:tblLook w:val="04A0" w:firstRow="1" w:lastRow="0" w:firstColumn="1" w:lastColumn="0" w:noHBand="0" w:noVBand="1"/>
       </w:tblPr>
       <w:tblGrid>
-        <w:gridCol w:w="1465"/>
-        <w:gridCol w:w="912"/>
-        <w:gridCol w:w="885"/>
-        <w:gridCol w:w="885"/>
-        <w:gridCol w:w="885"/>
-        <w:gridCol w:w="776"/>
-        <w:gridCol w:w="718"/>
+        <w:gridCol w:w="1475"/>
+        <w:gridCol w:w="819"/>
         <w:gridCol w:w="850"/>
         <w:gridCol w:w="851"/>
         <w:gridCol w:w="850"/>
+        <w:gridCol w:w="851"/>
+        <w:gridCol w:w="850"/>
+        <w:gridCol w:w="851"/>
+        <w:gridCol w:w="850"/>
+        <w:gridCol w:w="851"/>
       </w:tblGrid>
       <w:tr>
         <w:trPr>
-          <w:trHeight w:val="349"/>
+          <w:trHeight w:val="367"/>
         </w:trPr>
         <w:tc>
           <w:tcPr>
-            <w:tcW w:w="1465" w:type="dxa"/>
+            <w:tcW w:w="1475" w:type="dxa"/>
             <w:tcBorders>
               <w:top w:val="nil"/>
               <w:left w:val="nil"/>
@@ -1838,7 +2096,7 @@
         </w:tc>
         <w:tc>
           <w:tcPr>
-            <w:tcW w:w="912" w:type="dxa"/>
+            <w:tcW w:w="819" w:type="dxa"/>
             <w:vAlign w:val="center"/>
           </w:tcPr>
           <w:p>
@@ -1859,7 +2117,7 @@
         </w:tc>
         <w:tc>
           <w:tcPr>
-            <w:tcW w:w="885" w:type="dxa"/>
+            <w:tcW w:w="850" w:type="dxa"/>
             <w:vAlign w:val="center"/>
           </w:tcPr>
           <w:p>
@@ -1880,7 +2138,7 @@
         </w:tc>
         <w:tc>
           <w:tcPr>
-            <w:tcW w:w="885" w:type="dxa"/>
+            <w:tcW w:w="851" w:type="dxa"/>
           </w:tcPr>
           <w:p>
             <w:pPr>
@@ -1900,7 +2158,7 @@
         </w:tc>
         <w:tc>
           <w:tcPr>
-            <w:tcW w:w="885" w:type="dxa"/>
+            <w:tcW w:w="850" w:type="dxa"/>
           </w:tcPr>
           <w:p>
             <w:pPr>
@@ -1920,7 +2178,7 @@
         </w:tc>
         <w:tc>
           <w:tcPr>
-            <w:tcW w:w="776" w:type="dxa"/>
+            <w:tcW w:w="851" w:type="dxa"/>
           </w:tcPr>
           <w:p>
             <w:pPr>
@@ -1940,7 +2198,7 @@
         </w:tc>
         <w:tc>
           <w:tcPr>
-            <w:tcW w:w="718" w:type="dxa"/>
+            <w:tcW w:w="850" w:type="dxa"/>
           </w:tcPr>
           <w:p>
             <w:pPr>
@@ -1960,6 +2218,26 @@
         </w:tc>
         <w:tc>
           <w:tcPr>
+            <w:tcW w:w="851" w:type="dxa"/>
+          </w:tcPr>
+          <w:p>
+            <w:pPr>
+              <w:spacing w:line="276" w:lineRule="auto"/>
+              <w:jc w:val="center"/>
+              <w:rPr>
+                <w:sz w:val="24"/>
+              </w:rPr>
+            </w:pPr>
+            <w:r>
+              <w:rPr>
+                <w:sz w:val="24"/>
+              </w:rPr>
+              <w:t>Dia 7</w:t>
+            </w:r>
+          </w:p>
+        </w:tc>
+        <w:tc>
+          <w:tcPr>
             <w:tcW w:w="850" w:type="dxa"/>
           </w:tcPr>
           <w:p>
@@ -1974,33 +2252,13 @@
               <w:rPr>
                 <w:sz w:val="24"/>
               </w:rPr>
-              <w:t>Dia 7</w:t>
+              <w:t>Dia 8</w:t>
             </w:r>
           </w:p>
         </w:tc>
         <w:tc>
           <w:tcPr>
             <w:tcW w:w="851" w:type="dxa"/>
-          </w:tcPr>
-          <w:p>
-            <w:pPr>
-              <w:spacing w:line="276" w:lineRule="auto"/>
-              <w:jc w:val="center"/>
-              <w:rPr>
-                <w:sz w:val="24"/>
-              </w:rPr>
-            </w:pPr>
-            <w:r>
-              <w:rPr>
-                <w:sz w:val="24"/>
-              </w:rPr>
-              <w:t>Dia 8</w:t>
-            </w:r>
-          </w:p>
-        </w:tc>
-        <w:tc>
-          <w:tcPr>
-            <w:tcW w:w="850" w:type="dxa"/>
           </w:tcPr>
           <w:p>
             <w:pPr>
@@ -2021,11 +2279,11 @@
       </w:tr>
       <w:tr>
         <w:trPr>
-          <w:trHeight w:val="714"/>
+          <w:trHeight w:val="751"/>
         </w:trPr>
         <w:tc>
           <w:tcPr>
-            <w:tcW w:w="1465" w:type="dxa"/>
+            <w:tcW w:w="1475" w:type="dxa"/>
             <w:vAlign w:val="center"/>
           </w:tcPr>
           <w:p>
@@ -2046,7 +2304,7 @@
         </w:tc>
         <w:tc>
           <w:tcPr>
-            <w:tcW w:w="912" w:type="dxa"/>
+            <w:tcW w:w="819" w:type="dxa"/>
             <w:vAlign w:val="center"/>
           </w:tcPr>
           <w:p>
@@ -2067,7 +2325,7 @@
         </w:tc>
         <w:tc>
           <w:tcPr>
-            <w:tcW w:w="885" w:type="dxa"/>
+            <w:tcW w:w="850" w:type="dxa"/>
             <w:vAlign w:val="center"/>
           </w:tcPr>
           <w:p>
@@ -2082,49 +2340,7 @@
         </w:tc>
         <w:tc>
           <w:tcPr>
-            <w:tcW w:w="885" w:type="dxa"/>
-          </w:tcPr>
-          <w:p>
-            <w:pPr>
-              <w:spacing w:line="276" w:lineRule="auto"/>
-              <w:jc w:val="center"/>
-              <w:rPr>
-                <w:sz w:val="24"/>
-              </w:rPr>
-            </w:pPr>
-          </w:p>
-        </w:tc>
-        <w:tc>
-          <w:tcPr>
-            <w:tcW w:w="885" w:type="dxa"/>
-          </w:tcPr>
-          <w:p>
-            <w:pPr>
-              <w:spacing w:line="276" w:lineRule="auto"/>
-              <w:jc w:val="center"/>
-              <w:rPr>
-                <w:sz w:val="24"/>
-              </w:rPr>
-            </w:pPr>
-          </w:p>
-        </w:tc>
-        <w:tc>
-          <w:tcPr>
-            <w:tcW w:w="776" w:type="dxa"/>
-          </w:tcPr>
-          <w:p>
-            <w:pPr>
-              <w:spacing w:line="276" w:lineRule="auto"/>
-              <w:jc w:val="center"/>
-              <w:rPr>
-                <w:sz w:val="24"/>
-              </w:rPr>
-            </w:pPr>
-          </w:p>
-        </w:tc>
-        <w:tc>
-          <w:tcPr>
-            <w:tcW w:w="718" w:type="dxa"/>
+            <w:tcW w:w="851" w:type="dxa"/>
           </w:tcPr>
           <w:p>
             <w:pPr>
@@ -2167,6 +2383,48 @@
         <w:tc>
           <w:tcPr>
             <w:tcW w:w="850" w:type="dxa"/>
+          </w:tcPr>
+          <w:p>
+            <w:pPr>
+              <w:spacing w:line="276" w:lineRule="auto"/>
+              <w:jc w:val="center"/>
+              <w:rPr>
+                <w:sz w:val="24"/>
+              </w:rPr>
+            </w:pPr>
+          </w:p>
+        </w:tc>
+        <w:tc>
+          <w:tcPr>
+            <w:tcW w:w="851" w:type="dxa"/>
+          </w:tcPr>
+          <w:p>
+            <w:pPr>
+              <w:spacing w:line="276" w:lineRule="auto"/>
+              <w:jc w:val="center"/>
+              <w:rPr>
+                <w:sz w:val="24"/>
+              </w:rPr>
+            </w:pPr>
+          </w:p>
+        </w:tc>
+        <w:tc>
+          <w:tcPr>
+            <w:tcW w:w="850" w:type="dxa"/>
+          </w:tcPr>
+          <w:p>
+            <w:pPr>
+              <w:spacing w:line="276" w:lineRule="auto"/>
+              <w:jc w:val="center"/>
+              <w:rPr>
+                <w:sz w:val="24"/>
+              </w:rPr>
+            </w:pPr>
+          </w:p>
+        </w:tc>
+        <w:tc>
+          <w:tcPr>
+            <w:tcW w:w="851" w:type="dxa"/>
           </w:tcPr>
           <w:p>
             <w:pPr>
@@ -2181,11 +2439,11 @@
       </w:tr>
       <w:tr>
         <w:trPr>
-          <w:trHeight w:val="699"/>
+          <w:trHeight w:val="735"/>
         </w:trPr>
         <w:tc>
           <w:tcPr>
-            <w:tcW w:w="1465" w:type="dxa"/>
+            <w:tcW w:w="1475" w:type="dxa"/>
             <w:vAlign w:val="center"/>
           </w:tcPr>
           <w:p>
@@ -2206,7 +2464,7 @@
         </w:tc>
         <w:tc>
           <w:tcPr>
-            <w:tcW w:w="912" w:type="dxa"/>
+            <w:tcW w:w="819" w:type="dxa"/>
             <w:vAlign w:val="center"/>
           </w:tcPr>
           <w:p>
@@ -2227,7 +2485,7 @@
         </w:tc>
         <w:tc>
           <w:tcPr>
-            <w:tcW w:w="885" w:type="dxa"/>
+            <w:tcW w:w="850" w:type="dxa"/>
             <w:vAlign w:val="center"/>
           </w:tcPr>
           <w:p>
@@ -2241,46 +2499,7 @@
         </w:tc>
         <w:tc>
           <w:tcPr>
-            <w:tcW w:w="885" w:type="dxa"/>
-          </w:tcPr>
-          <w:p>
-            <w:pPr>
-              <w:spacing w:line="276" w:lineRule="auto"/>
-              <w:rPr>
-                <w:sz w:val="24"/>
-              </w:rPr>
-            </w:pPr>
-          </w:p>
-        </w:tc>
-        <w:tc>
-          <w:tcPr>
-            <w:tcW w:w="885" w:type="dxa"/>
-          </w:tcPr>
-          <w:p>
-            <w:pPr>
-              <w:spacing w:line="276" w:lineRule="auto"/>
-              <w:rPr>
-                <w:sz w:val="24"/>
-              </w:rPr>
-            </w:pPr>
-          </w:p>
-        </w:tc>
-        <w:tc>
-          <w:tcPr>
-            <w:tcW w:w="776" w:type="dxa"/>
-          </w:tcPr>
-          <w:p>
-            <w:pPr>
-              <w:spacing w:line="276" w:lineRule="auto"/>
-              <w:rPr>
-                <w:sz w:val="24"/>
-              </w:rPr>
-            </w:pPr>
-          </w:p>
-        </w:tc>
-        <w:tc>
-          <w:tcPr>
-            <w:tcW w:w="718" w:type="dxa"/>
+            <w:tcW w:w="851" w:type="dxa"/>
           </w:tcPr>
           <w:p>
             <w:pPr>
@@ -2320,6 +2539,45 @@
         <w:tc>
           <w:tcPr>
             <w:tcW w:w="850" w:type="dxa"/>
+          </w:tcPr>
+          <w:p>
+            <w:pPr>
+              <w:spacing w:line="276" w:lineRule="auto"/>
+              <w:rPr>
+                <w:sz w:val="24"/>
+              </w:rPr>
+            </w:pPr>
+          </w:p>
+        </w:tc>
+        <w:tc>
+          <w:tcPr>
+            <w:tcW w:w="851" w:type="dxa"/>
+          </w:tcPr>
+          <w:p>
+            <w:pPr>
+              <w:spacing w:line="276" w:lineRule="auto"/>
+              <w:rPr>
+                <w:sz w:val="24"/>
+              </w:rPr>
+            </w:pPr>
+          </w:p>
+        </w:tc>
+        <w:tc>
+          <w:tcPr>
+            <w:tcW w:w="850" w:type="dxa"/>
+          </w:tcPr>
+          <w:p>
+            <w:pPr>
+              <w:spacing w:line="276" w:lineRule="auto"/>
+              <w:rPr>
+                <w:sz w:val="24"/>
+              </w:rPr>
+            </w:pPr>
+          </w:p>
+        </w:tc>
+        <w:tc>
+          <w:tcPr>
+            <w:tcW w:w="851" w:type="dxa"/>
           </w:tcPr>
           <w:p>
             <w:pPr>
@@ -2333,11 +2591,11 @@
       </w:tr>
       <w:tr>
         <w:trPr>
-          <w:trHeight w:val="714"/>
+          <w:trHeight w:val="751"/>
         </w:trPr>
         <w:tc>
           <w:tcPr>
-            <w:tcW w:w="1465" w:type="dxa"/>
+            <w:tcW w:w="1475" w:type="dxa"/>
             <w:vAlign w:val="center"/>
           </w:tcPr>
           <w:p>
@@ -2358,7 +2616,7 @@
         </w:tc>
         <w:tc>
           <w:tcPr>
-            <w:tcW w:w="912" w:type="dxa"/>
+            <w:tcW w:w="819" w:type="dxa"/>
             <w:vAlign w:val="center"/>
           </w:tcPr>
           <w:p>
@@ -2379,7 +2637,7 @@
         </w:tc>
         <w:tc>
           <w:tcPr>
-            <w:tcW w:w="885" w:type="dxa"/>
+            <w:tcW w:w="850" w:type="dxa"/>
             <w:vAlign w:val="center"/>
           </w:tcPr>
           <w:p>
@@ -2394,49 +2652,7 @@
         </w:tc>
         <w:tc>
           <w:tcPr>
-            <w:tcW w:w="885" w:type="dxa"/>
-          </w:tcPr>
-          <w:p>
-            <w:pPr>
-              <w:spacing w:line="276" w:lineRule="auto"/>
-              <w:jc w:val="center"/>
-              <w:rPr>
-                <w:sz w:val="24"/>
-              </w:rPr>
-            </w:pPr>
-          </w:p>
-        </w:tc>
-        <w:tc>
-          <w:tcPr>
-            <w:tcW w:w="885" w:type="dxa"/>
-          </w:tcPr>
-          <w:p>
-            <w:pPr>
-              <w:spacing w:line="276" w:lineRule="auto"/>
-              <w:jc w:val="center"/>
-              <w:rPr>
-                <w:sz w:val="24"/>
-              </w:rPr>
-            </w:pPr>
-          </w:p>
-        </w:tc>
-        <w:tc>
-          <w:tcPr>
-            <w:tcW w:w="776" w:type="dxa"/>
-          </w:tcPr>
-          <w:p>
-            <w:pPr>
-              <w:spacing w:line="276" w:lineRule="auto"/>
-              <w:jc w:val="center"/>
-              <w:rPr>
-                <w:sz w:val="24"/>
-              </w:rPr>
-            </w:pPr>
-          </w:p>
-        </w:tc>
-        <w:tc>
-          <w:tcPr>
-            <w:tcW w:w="718" w:type="dxa"/>
+            <w:tcW w:w="851" w:type="dxa"/>
           </w:tcPr>
           <w:p>
             <w:pPr>
@@ -2479,6 +2695,48 @@
         <w:tc>
           <w:tcPr>
             <w:tcW w:w="850" w:type="dxa"/>
+          </w:tcPr>
+          <w:p>
+            <w:pPr>
+              <w:spacing w:line="276" w:lineRule="auto"/>
+              <w:jc w:val="center"/>
+              <w:rPr>
+                <w:sz w:val="24"/>
+              </w:rPr>
+            </w:pPr>
+          </w:p>
+        </w:tc>
+        <w:tc>
+          <w:tcPr>
+            <w:tcW w:w="851" w:type="dxa"/>
+          </w:tcPr>
+          <w:p>
+            <w:pPr>
+              <w:spacing w:line="276" w:lineRule="auto"/>
+              <w:jc w:val="center"/>
+              <w:rPr>
+                <w:sz w:val="24"/>
+              </w:rPr>
+            </w:pPr>
+          </w:p>
+        </w:tc>
+        <w:tc>
+          <w:tcPr>
+            <w:tcW w:w="850" w:type="dxa"/>
+          </w:tcPr>
+          <w:p>
+            <w:pPr>
+              <w:spacing w:line="276" w:lineRule="auto"/>
+              <w:jc w:val="center"/>
+              <w:rPr>
+                <w:sz w:val="24"/>
+              </w:rPr>
+            </w:pPr>
+          </w:p>
+        </w:tc>
+        <w:tc>
+          <w:tcPr>
+            <w:tcW w:w="851" w:type="dxa"/>
           </w:tcPr>
           <w:p>
             <w:pPr>
@@ -2493,11 +2751,11 @@
       </w:tr>
       <w:tr>
         <w:trPr>
-          <w:trHeight w:val="415"/>
+          <w:trHeight w:val="436"/>
         </w:trPr>
         <w:tc>
           <w:tcPr>
-            <w:tcW w:w="1465" w:type="dxa"/>
+            <w:tcW w:w="1475" w:type="dxa"/>
             <w:vAlign w:val="center"/>
           </w:tcPr>
           <w:p>
@@ -2518,7 +2776,7 @@
         </w:tc>
         <w:tc>
           <w:tcPr>
-            <w:tcW w:w="912" w:type="dxa"/>
+            <w:tcW w:w="819" w:type="dxa"/>
             <w:vAlign w:val="center"/>
           </w:tcPr>
           <w:p>
@@ -2533,7 +2791,7 @@
         </w:tc>
         <w:tc>
           <w:tcPr>
-            <w:tcW w:w="885" w:type="dxa"/>
+            <w:tcW w:w="850" w:type="dxa"/>
             <w:vAlign w:val="center"/>
           </w:tcPr>
           <w:p>
@@ -2554,49 +2812,7 @@
         </w:tc>
         <w:tc>
           <w:tcPr>
-            <w:tcW w:w="885" w:type="dxa"/>
-          </w:tcPr>
-          <w:p>
-            <w:pPr>
-              <w:spacing w:line="276" w:lineRule="auto"/>
-              <w:jc w:val="center"/>
-              <w:rPr>
-                <w:sz w:val="24"/>
-              </w:rPr>
-            </w:pPr>
-          </w:p>
-        </w:tc>
-        <w:tc>
-          <w:tcPr>
-            <w:tcW w:w="885" w:type="dxa"/>
-          </w:tcPr>
-          <w:p>
-            <w:pPr>
-              <w:spacing w:line="276" w:lineRule="auto"/>
-              <w:jc w:val="center"/>
-              <w:rPr>
-                <w:sz w:val="24"/>
-              </w:rPr>
-            </w:pPr>
-          </w:p>
-        </w:tc>
-        <w:tc>
-          <w:tcPr>
-            <w:tcW w:w="776" w:type="dxa"/>
-          </w:tcPr>
-          <w:p>
-            <w:pPr>
-              <w:spacing w:line="276" w:lineRule="auto"/>
-              <w:jc w:val="center"/>
-              <w:rPr>
-                <w:sz w:val="24"/>
-              </w:rPr>
-            </w:pPr>
-          </w:p>
-        </w:tc>
-        <w:tc>
-          <w:tcPr>
-            <w:tcW w:w="718" w:type="dxa"/>
+            <w:tcW w:w="851" w:type="dxa"/>
           </w:tcPr>
           <w:p>
             <w:pPr>
@@ -2639,6 +2855,48 @@
         <w:tc>
           <w:tcPr>
             <w:tcW w:w="850" w:type="dxa"/>
+          </w:tcPr>
+          <w:p>
+            <w:pPr>
+              <w:spacing w:line="276" w:lineRule="auto"/>
+              <w:jc w:val="center"/>
+              <w:rPr>
+                <w:sz w:val="24"/>
+              </w:rPr>
+            </w:pPr>
+          </w:p>
+        </w:tc>
+        <w:tc>
+          <w:tcPr>
+            <w:tcW w:w="851" w:type="dxa"/>
+          </w:tcPr>
+          <w:p>
+            <w:pPr>
+              <w:spacing w:line="276" w:lineRule="auto"/>
+              <w:jc w:val="center"/>
+              <w:rPr>
+                <w:sz w:val="24"/>
+              </w:rPr>
+            </w:pPr>
+          </w:p>
+        </w:tc>
+        <w:tc>
+          <w:tcPr>
+            <w:tcW w:w="850" w:type="dxa"/>
+          </w:tcPr>
+          <w:p>
+            <w:pPr>
+              <w:spacing w:line="276" w:lineRule="auto"/>
+              <w:jc w:val="center"/>
+              <w:rPr>
+                <w:sz w:val="24"/>
+              </w:rPr>
+            </w:pPr>
+          </w:p>
+        </w:tc>
+        <w:tc>
+          <w:tcPr>
+            <w:tcW w:w="851" w:type="dxa"/>
           </w:tcPr>
           <w:p>
             <w:pPr>
@@ -2653,11 +2911,11 @@
       </w:tr>
       <w:tr>
         <w:trPr>
-          <w:trHeight w:val="372"/>
+          <w:trHeight w:val="391"/>
         </w:trPr>
         <w:tc>
           <w:tcPr>
-            <w:tcW w:w="1465" w:type="dxa"/>
+            <w:tcW w:w="1475" w:type="dxa"/>
             <w:vAlign w:val="center"/>
           </w:tcPr>
           <w:p>
@@ -2677,7 +2935,7 @@
         </w:tc>
         <w:tc>
           <w:tcPr>
-            <w:tcW w:w="912" w:type="dxa"/>
+            <w:tcW w:w="819" w:type="dxa"/>
             <w:vAlign w:val="center"/>
           </w:tcPr>
           <w:p>
@@ -2691,7 +2949,7 @@
         </w:tc>
         <w:tc>
           <w:tcPr>
-            <w:tcW w:w="885" w:type="dxa"/>
+            <w:tcW w:w="850" w:type="dxa"/>
             <w:vAlign w:val="center"/>
           </w:tcPr>
           <w:p>
@@ -2706,7 +2964,7 @@
         </w:tc>
         <w:tc>
           <w:tcPr>
-            <w:tcW w:w="885" w:type="dxa"/>
+            <w:tcW w:w="851" w:type="dxa"/>
           </w:tcPr>
           <w:p>
             <w:pPr>
@@ -2725,48 +2983,6 @@
         </w:tc>
         <w:tc>
           <w:tcPr>
-            <w:tcW w:w="885" w:type="dxa"/>
-          </w:tcPr>
-          <w:p>
-            <w:pPr>
-              <w:spacing w:line="276" w:lineRule="auto"/>
-              <w:jc w:val="center"/>
-              <w:rPr>
-                <w:sz w:val="24"/>
-              </w:rPr>
-            </w:pPr>
-          </w:p>
-        </w:tc>
-        <w:tc>
-          <w:tcPr>
-            <w:tcW w:w="776" w:type="dxa"/>
-          </w:tcPr>
-          <w:p>
-            <w:pPr>
-              <w:spacing w:line="276" w:lineRule="auto"/>
-              <w:jc w:val="center"/>
-              <w:rPr>
-                <w:sz w:val="24"/>
-              </w:rPr>
-            </w:pPr>
-          </w:p>
-        </w:tc>
-        <w:tc>
-          <w:tcPr>
-            <w:tcW w:w="718" w:type="dxa"/>
-          </w:tcPr>
-          <w:p>
-            <w:pPr>
-              <w:spacing w:line="276" w:lineRule="auto"/>
-              <w:jc w:val="center"/>
-              <w:rPr>
-                <w:sz w:val="24"/>
-              </w:rPr>
-            </w:pPr>
-          </w:p>
-        </w:tc>
-        <w:tc>
-          <w:tcPr>
             <w:tcW w:w="850" w:type="dxa"/>
           </w:tcPr>
           <w:p>
@@ -2796,6 +3012,48 @@
         <w:tc>
           <w:tcPr>
             <w:tcW w:w="850" w:type="dxa"/>
+          </w:tcPr>
+          <w:p>
+            <w:pPr>
+              <w:spacing w:line="276" w:lineRule="auto"/>
+              <w:jc w:val="center"/>
+              <w:rPr>
+                <w:sz w:val="24"/>
+              </w:rPr>
+            </w:pPr>
+          </w:p>
+        </w:tc>
+        <w:tc>
+          <w:tcPr>
+            <w:tcW w:w="851" w:type="dxa"/>
+          </w:tcPr>
+          <w:p>
+            <w:pPr>
+              <w:spacing w:line="276" w:lineRule="auto"/>
+              <w:jc w:val="center"/>
+              <w:rPr>
+                <w:sz w:val="24"/>
+              </w:rPr>
+            </w:pPr>
+          </w:p>
+        </w:tc>
+        <w:tc>
+          <w:tcPr>
+            <w:tcW w:w="850" w:type="dxa"/>
+          </w:tcPr>
+          <w:p>
+            <w:pPr>
+              <w:spacing w:line="276" w:lineRule="auto"/>
+              <w:jc w:val="center"/>
+              <w:rPr>
+                <w:sz w:val="24"/>
+              </w:rPr>
+            </w:pPr>
+          </w:p>
+        </w:tc>
+        <w:tc>
+          <w:tcPr>
+            <w:tcW w:w="851" w:type="dxa"/>
           </w:tcPr>
           <w:p>
             <w:pPr>
@@ -2810,11 +3068,11 @@
       </w:tr>
       <w:tr>
         <w:trPr>
-          <w:trHeight w:val="144"/>
+          <w:trHeight w:val="151"/>
         </w:trPr>
         <w:tc>
           <w:tcPr>
-            <w:tcW w:w="1465" w:type="dxa"/>
+            <w:tcW w:w="1475" w:type="dxa"/>
             <w:vAlign w:val="center"/>
           </w:tcPr>
           <w:p>
@@ -2834,7 +3092,7 @@
         </w:tc>
         <w:tc>
           <w:tcPr>
-            <w:tcW w:w="912" w:type="dxa"/>
+            <w:tcW w:w="819" w:type="dxa"/>
             <w:vAlign w:val="center"/>
           </w:tcPr>
           <w:p>
@@ -2848,7 +3106,7 @@
         </w:tc>
         <w:tc>
           <w:tcPr>
-            <w:tcW w:w="885" w:type="dxa"/>
+            <w:tcW w:w="850" w:type="dxa"/>
             <w:vAlign w:val="center"/>
           </w:tcPr>
           <w:p>
@@ -2863,21 +3121,21 @@
         </w:tc>
         <w:tc>
           <w:tcPr>
-            <w:tcW w:w="885" w:type="dxa"/>
-          </w:tcPr>
-          <w:p>
-            <w:pPr>
-              <w:spacing w:line="276" w:lineRule="auto"/>
-              <w:jc w:val="center"/>
-              <w:rPr>
-                <w:sz w:val="24"/>
-              </w:rPr>
-            </w:pPr>
-          </w:p>
-        </w:tc>
-        <w:tc>
-          <w:tcPr>
-            <w:tcW w:w="885" w:type="dxa"/>
+            <w:tcW w:w="851" w:type="dxa"/>
+          </w:tcPr>
+          <w:p>
+            <w:pPr>
+              <w:spacing w:line="276" w:lineRule="auto"/>
+              <w:jc w:val="center"/>
+              <w:rPr>
+                <w:sz w:val="24"/>
+              </w:rPr>
+            </w:pPr>
+          </w:p>
+        </w:tc>
+        <w:tc>
+          <w:tcPr>
+            <w:tcW w:w="850" w:type="dxa"/>
           </w:tcPr>
           <w:p>
             <w:pPr>
@@ -2897,7 +3155,7 @@
         </w:tc>
         <w:tc>
           <w:tcPr>
-            <w:tcW w:w="776" w:type="dxa"/>
+            <w:tcW w:w="851" w:type="dxa"/>
           </w:tcPr>
           <w:p>
             <w:pPr>
@@ -2917,20 +3175,6 @@
         </w:tc>
         <w:tc>
           <w:tcPr>
-            <w:tcW w:w="718" w:type="dxa"/>
-          </w:tcPr>
-          <w:p>
-            <w:pPr>
-              <w:spacing w:line="276" w:lineRule="auto"/>
-              <w:jc w:val="center"/>
-              <w:rPr>
-                <w:sz w:val="24"/>
-              </w:rPr>
-            </w:pPr>
-          </w:p>
-        </w:tc>
-        <w:tc>
-          <w:tcPr>
             <w:tcW w:w="850" w:type="dxa"/>
           </w:tcPr>
           <w:p>
@@ -2960,6 +3204,20 @@
         <w:tc>
           <w:tcPr>
             <w:tcW w:w="850" w:type="dxa"/>
+          </w:tcPr>
+          <w:p>
+            <w:pPr>
+              <w:spacing w:line="276" w:lineRule="auto"/>
+              <w:jc w:val="center"/>
+              <w:rPr>
+                <w:sz w:val="24"/>
+              </w:rPr>
+            </w:pPr>
+          </w:p>
+        </w:tc>
+        <w:tc>
+          <w:tcPr>
+            <w:tcW w:w="851" w:type="dxa"/>
           </w:tcPr>
           <w:p>
             <w:pPr>
@@ -2974,11 +3232,11 @@
       </w:tr>
       <w:tr>
         <w:trPr>
-          <w:trHeight w:val="144"/>
+          <w:trHeight w:val="151"/>
         </w:trPr>
         <w:tc>
           <w:tcPr>
-            <w:tcW w:w="1465" w:type="dxa"/>
+            <w:tcW w:w="1475" w:type="dxa"/>
             <w:vAlign w:val="center"/>
           </w:tcPr>
           <w:p>
@@ -2999,7 +3257,7 @@
         </w:tc>
         <w:tc>
           <w:tcPr>
-            <w:tcW w:w="912" w:type="dxa"/>
+            <w:tcW w:w="819" w:type="dxa"/>
             <w:vAlign w:val="center"/>
           </w:tcPr>
           <w:p>
@@ -3013,7 +3271,7 @@
         </w:tc>
         <w:tc>
           <w:tcPr>
-            <w:tcW w:w="885" w:type="dxa"/>
+            <w:tcW w:w="850" w:type="dxa"/>
             <w:vAlign w:val="center"/>
           </w:tcPr>
           <w:p>
@@ -3028,49 +3286,49 @@
         </w:tc>
         <w:tc>
           <w:tcPr>
-            <w:tcW w:w="885" w:type="dxa"/>
-          </w:tcPr>
-          <w:p>
-            <w:pPr>
-              <w:spacing w:line="276" w:lineRule="auto"/>
-              <w:jc w:val="center"/>
-              <w:rPr>
-                <w:sz w:val="24"/>
-              </w:rPr>
-            </w:pPr>
-          </w:p>
-        </w:tc>
-        <w:tc>
-          <w:tcPr>
-            <w:tcW w:w="885" w:type="dxa"/>
-          </w:tcPr>
-          <w:p>
-            <w:pPr>
-              <w:spacing w:line="276" w:lineRule="auto"/>
-              <w:jc w:val="center"/>
-              <w:rPr>
-                <w:sz w:val="24"/>
-              </w:rPr>
-            </w:pPr>
-          </w:p>
-        </w:tc>
-        <w:tc>
-          <w:tcPr>
-            <w:tcW w:w="776" w:type="dxa"/>
-          </w:tcPr>
-          <w:p>
-            <w:pPr>
-              <w:spacing w:line="276" w:lineRule="auto"/>
-              <w:jc w:val="center"/>
-              <w:rPr>
-                <w:sz w:val="24"/>
-              </w:rPr>
-            </w:pPr>
-          </w:p>
-        </w:tc>
-        <w:tc>
-          <w:tcPr>
-            <w:tcW w:w="718" w:type="dxa"/>
+            <w:tcW w:w="851" w:type="dxa"/>
+          </w:tcPr>
+          <w:p>
+            <w:pPr>
+              <w:spacing w:line="276" w:lineRule="auto"/>
+              <w:jc w:val="center"/>
+              <w:rPr>
+                <w:sz w:val="24"/>
+              </w:rPr>
+            </w:pPr>
+          </w:p>
+        </w:tc>
+        <w:tc>
+          <w:tcPr>
+            <w:tcW w:w="850" w:type="dxa"/>
+          </w:tcPr>
+          <w:p>
+            <w:pPr>
+              <w:spacing w:line="276" w:lineRule="auto"/>
+              <w:jc w:val="center"/>
+              <w:rPr>
+                <w:sz w:val="24"/>
+              </w:rPr>
+            </w:pPr>
+          </w:p>
+        </w:tc>
+        <w:tc>
+          <w:tcPr>
+            <w:tcW w:w="851" w:type="dxa"/>
+          </w:tcPr>
+          <w:p>
+            <w:pPr>
+              <w:spacing w:line="276" w:lineRule="auto"/>
+              <w:jc w:val="center"/>
+              <w:rPr>
+                <w:sz w:val="24"/>
+              </w:rPr>
+            </w:pPr>
+          </w:p>
+        </w:tc>
+        <w:tc>
+          <w:tcPr>
+            <w:tcW w:w="850" w:type="dxa"/>
           </w:tcPr>
           <w:p>
             <w:pPr>
@@ -3090,6 +3348,26 @@
         </w:tc>
         <w:tc>
           <w:tcPr>
+            <w:tcW w:w="851" w:type="dxa"/>
+          </w:tcPr>
+          <w:p>
+            <w:pPr>
+              <w:spacing w:line="276" w:lineRule="auto"/>
+              <w:jc w:val="center"/>
+              <w:rPr>
+                <w:sz w:val="24"/>
+              </w:rPr>
+            </w:pPr>
+            <w:r>
+              <w:rPr>
+                <w:sz w:val="24"/>
+              </w:rPr>
+              <w:t>X</w:t>
+            </w:r>
+          </w:p>
+        </w:tc>
+        <w:tc>
+          <w:tcPr>
             <w:tcW w:w="850" w:type="dxa"/>
           </w:tcPr>
           <w:p>
@@ -3111,26 +3389,6 @@
         <w:tc>
           <w:tcPr>
             <w:tcW w:w="851" w:type="dxa"/>
-          </w:tcPr>
-          <w:p>
-            <w:pPr>
-              <w:spacing w:line="276" w:lineRule="auto"/>
-              <w:jc w:val="center"/>
-              <w:rPr>
-                <w:sz w:val="24"/>
-              </w:rPr>
-            </w:pPr>
-            <w:r>
-              <w:rPr>
-                <w:sz w:val="24"/>
-              </w:rPr>
-              <w:t>X</w:t>
-            </w:r>
-          </w:p>
-        </w:tc>
-        <w:tc>
-          <w:tcPr>
-            <w:tcW w:w="850" w:type="dxa"/>
           </w:tcPr>
           <w:p>
             <w:pPr>
@@ -3145,11 +3403,11 @@
       </w:tr>
       <w:tr>
         <w:trPr>
-          <w:trHeight w:val="144"/>
+          <w:trHeight w:val="151"/>
         </w:trPr>
         <w:tc>
           <w:tcPr>
-            <w:tcW w:w="1465" w:type="dxa"/>
+            <w:tcW w:w="1475" w:type="dxa"/>
             <w:vAlign w:val="center"/>
           </w:tcPr>
           <w:p>
@@ -3172,7 +3430,7 @@
         </w:tc>
         <w:tc>
           <w:tcPr>
-            <w:tcW w:w="912" w:type="dxa"/>
+            <w:tcW w:w="819" w:type="dxa"/>
             <w:vAlign w:val="center"/>
           </w:tcPr>
           <w:p>
@@ -3186,7 +3444,7 @@
         </w:tc>
         <w:tc>
           <w:tcPr>
-            <w:tcW w:w="885" w:type="dxa"/>
+            <w:tcW w:w="850" w:type="dxa"/>
             <w:vAlign w:val="center"/>
           </w:tcPr>
           <w:p>
@@ -3201,49 +3459,7 @@
         </w:tc>
         <w:tc>
           <w:tcPr>
-            <w:tcW w:w="885" w:type="dxa"/>
-          </w:tcPr>
-          <w:p>
-            <w:pPr>
-              <w:spacing w:line="276" w:lineRule="auto"/>
-              <w:jc w:val="center"/>
-              <w:rPr>
-                <w:sz w:val="24"/>
-              </w:rPr>
-            </w:pPr>
-          </w:p>
-        </w:tc>
-        <w:tc>
-          <w:tcPr>
-            <w:tcW w:w="885" w:type="dxa"/>
-          </w:tcPr>
-          <w:p>
-            <w:pPr>
-              <w:spacing w:line="276" w:lineRule="auto"/>
-              <w:jc w:val="center"/>
-              <w:rPr>
-                <w:sz w:val="24"/>
-              </w:rPr>
-            </w:pPr>
-          </w:p>
-        </w:tc>
-        <w:tc>
-          <w:tcPr>
-            <w:tcW w:w="776" w:type="dxa"/>
-          </w:tcPr>
-          <w:p>
-            <w:pPr>
-              <w:spacing w:line="276" w:lineRule="auto"/>
-              <w:jc w:val="center"/>
-              <w:rPr>
-                <w:sz w:val="24"/>
-              </w:rPr>
-            </w:pPr>
-          </w:p>
-        </w:tc>
-        <w:tc>
-          <w:tcPr>
-            <w:tcW w:w="718" w:type="dxa"/>
+            <w:tcW w:w="851" w:type="dxa"/>
           </w:tcPr>
           <w:p>
             <w:pPr>
@@ -3286,6 +3502,48 @@
         <w:tc>
           <w:tcPr>
             <w:tcW w:w="850" w:type="dxa"/>
+          </w:tcPr>
+          <w:p>
+            <w:pPr>
+              <w:spacing w:line="276" w:lineRule="auto"/>
+              <w:jc w:val="center"/>
+              <w:rPr>
+                <w:sz w:val="24"/>
+              </w:rPr>
+            </w:pPr>
+          </w:p>
+        </w:tc>
+        <w:tc>
+          <w:tcPr>
+            <w:tcW w:w="851" w:type="dxa"/>
+          </w:tcPr>
+          <w:p>
+            <w:pPr>
+              <w:spacing w:line="276" w:lineRule="auto"/>
+              <w:jc w:val="center"/>
+              <w:rPr>
+                <w:sz w:val="24"/>
+              </w:rPr>
+            </w:pPr>
+          </w:p>
+        </w:tc>
+        <w:tc>
+          <w:tcPr>
+            <w:tcW w:w="850" w:type="dxa"/>
+          </w:tcPr>
+          <w:p>
+            <w:pPr>
+              <w:spacing w:line="276" w:lineRule="auto"/>
+              <w:jc w:val="center"/>
+              <w:rPr>
+                <w:sz w:val="24"/>
+              </w:rPr>
+            </w:pPr>
+          </w:p>
+        </w:tc>
+        <w:tc>
+          <w:tcPr>
+            <w:tcW w:w="851" w:type="dxa"/>
           </w:tcPr>
           <w:p>
             <w:pPr>
@@ -3315,11 +3573,770 @@
         </w:rPr>
       </w:pPr>
     </w:p>
+    <w:tbl>
+      <w:tblPr>
+        <w:tblStyle w:val="Tabelacomgrade"/>
+        <w:tblW w:w="9414" w:type="dxa"/>
+        <w:tblInd w:w="-876" w:type="dxa"/>
+        <w:tblLook w:val="04A0" w:firstRow="1" w:lastRow="0" w:firstColumn="1" w:lastColumn="0" w:noHBand="0" w:noVBand="1"/>
+      </w:tblPr>
+      <w:tblGrid>
+        <w:gridCol w:w="1414"/>
+        <w:gridCol w:w="892"/>
+        <w:gridCol w:w="923"/>
+        <w:gridCol w:w="921"/>
+        <w:gridCol w:w="858"/>
+        <w:gridCol w:w="832"/>
+        <w:gridCol w:w="941"/>
+        <w:gridCol w:w="852"/>
+        <w:gridCol w:w="874"/>
+        <w:gridCol w:w="907"/>
+      </w:tblGrid>
+      <w:tr>
+        <w:trPr>
+          <w:trHeight w:val="367"/>
+        </w:trPr>
+        <w:tc>
+          <w:tcPr>
+            <w:tcW w:w="1414" w:type="dxa"/>
+            <w:tcBorders>
+              <w:top w:val="nil"/>
+              <w:left w:val="nil"/>
+            </w:tcBorders>
+            <w:vAlign w:val="center"/>
+          </w:tcPr>
+          <w:p>
+            <w:pPr>
+              <w:spacing w:line="276" w:lineRule="auto"/>
+              <w:jc w:val="center"/>
+              <w:rPr>
+                <w:sz w:val="24"/>
+              </w:rPr>
+            </w:pPr>
+          </w:p>
+        </w:tc>
+        <w:tc>
+          <w:tcPr>
+            <w:tcW w:w="892" w:type="dxa"/>
+            <w:vAlign w:val="center"/>
+          </w:tcPr>
+          <w:p>
+            <w:pPr>
+              <w:spacing w:line="276" w:lineRule="auto"/>
+              <w:jc w:val="center"/>
+              <w:rPr>
+                <w:sz w:val="24"/>
+              </w:rPr>
+            </w:pPr>
+            <w:r>
+              <w:rPr>
+                <w:sz w:val="24"/>
+              </w:rPr>
+              <w:t>Dia 10</w:t>
+            </w:r>
+          </w:p>
+        </w:tc>
+        <w:tc>
+          <w:tcPr>
+            <w:tcW w:w="923" w:type="dxa"/>
+            <w:vAlign w:val="center"/>
+          </w:tcPr>
+          <w:p>
+            <w:pPr>
+              <w:spacing w:line="276" w:lineRule="auto"/>
+              <w:jc w:val="center"/>
+              <w:rPr>
+                <w:sz w:val="24"/>
+              </w:rPr>
+            </w:pPr>
+            <w:r>
+              <w:rPr>
+                <w:sz w:val="24"/>
+              </w:rPr>
+              <w:t>Dia 11</w:t>
+            </w:r>
+          </w:p>
+        </w:tc>
+        <w:tc>
+          <w:tcPr>
+            <w:tcW w:w="921" w:type="dxa"/>
+          </w:tcPr>
+          <w:p>
+            <w:pPr>
+              <w:spacing w:line="276" w:lineRule="auto"/>
+              <w:jc w:val="center"/>
+              <w:rPr>
+                <w:sz w:val="24"/>
+              </w:rPr>
+            </w:pPr>
+            <w:r>
+              <w:rPr>
+                <w:sz w:val="24"/>
+              </w:rPr>
+              <w:t>Dia 12</w:t>
+            </w:r>
+          </w:p>
+        </w:tc>
+        <w:tc>
+          <w:tcPr>
+            <w:tcW w:w="858" w:type="dxa"/>
+          </w:tcPr>
+          <w:p>
+            <w:pPr>
+              <w:spacing w:line="276" w:lineRule="auto"/>
+              <w:jc w:val="center"/>
+              <w:rPr>
+                <w:sz w:val="24"/>
+              </w:rPr>
+            </w:pPr>
+            <w:r>
+              <w:rPr>
+                <w:sz w:val="24"/>
+              </w:rPr>
+              <w:t>Dia 13</w:t>
+            </w:r>
+          </w:p>
+        </w:tc>
+        <w:tc>
+          <w:tcPr>
+            <w:tcW w:w="832" w:type="dxa"/>
+          </w:tcPr>
+          <w:p>
+            <w:pPr>
+              <w:spacing w:line="276" w:lineRule="auto"/>
+              <w:jc w:val="center"/>
+              <w:rPr>
+                <w:sz w:val="24"/>
+              </w:rPr>
+            </w:pPr>
+            <w:r>
+              <w:rPr>
+                <w:sz w:val="24"/>
+              </w:rPr>
+              <w:t>Dia 14</w:t>
+            </w:r>
+          </w:p>
+        </w:tc>
+        <w:tc>
+          <w:tcPr>
+            <w:tcW w:w="941" w:type="dxa"/>
+          </w:tcPr>
+          <w:p>
+            <w:pPr>
+              <w:spacing w:line="276" w:lineRule="auto"/>
+              <w:jc w:val="center"/>
+              <w:rPr>
+                <w:sz w:val="24"/>
+              </w:rPr>
+            </w:pPr>
+            <w:r>
+              <w:rPr>
+                <w:sz w:val="24"/>
+              </w:rPr>
+              <w:t>Dia 15</w:t>
+            </w:r>
+          </w:p>
+        </w:tc>
+        <w:tc>
+          <w:tcPr>
+            <w:tcW w:w="852" w:type="dxa"/>
+          </w:tcPr>
+          <w:p>
+            <w:pPr>
+              <w:spacing w:line="276" w:lineRule="auto"/>
+              <w:jc w:val="center"/>
+              <w:rPr>
+                <w:sz w:val="24"/>
+              </w:rPr>
+            </w:pPr>
+            <w:r>
+              <w:rPr>
+                <w:sz w:val="24"/>
+              </w:rPr>
+              <w:t>Dia 16</w:t>
+            </w:r>
+          </w:p>
+        </w:tc>
+        <w:tc>
+          <w:tcPr>
+            <w:tcW w:w="874" w:type="dxa"/>
+          </w:tcPr>
+          <w:p>
+            <w:pPr>
+              <w:spacing w:line="276" w:lineRule="auto"/>
+              <w:jc w:val="center"/>
+              <w:rPr>
+                <w:sz w:val="24"/>
+              </w:rPr>
+            </w:pPr>
+            <w:r>
+              <w:rPr>
+                <w:sz w:val="24"/>
+              </w:rPr>
+              <w:t>Dia 17</w:t>
+            </w:r>
+          </w:p>
+        </w:tc>
+        <w:tc>
+          <w:tcPr>
+            <w:tcW w:w="907" w:type="dxa"/>
+          </w:tcPr>
+          <w:p>
+            <w:pPr>
+              <w:spacing w:line="276" w:lineRule="auto"/>
+              <w:jc w:val="center"/>
+              <w:rPr>
+                <w:sz w:val="24"/>
+              </w:rPr>
+            </w:pPr>
+            <w:r>
+              <w:rPr>
+                <w:sz w:val="24"/>
+              </w:rPr>
+              <w:t>Dia 18</w:t>
+            </w:r>
+          </w:p>
+        </w:tc>
+      </w:tr>
+      <w:tr>
+        <w:trPr>
+          <w:trHeight w:val="214"/>
+        </w:trPr>
+        <w:tc>
+          <w:tcPr>
+            <w:tcW w:w="1414" w:type="dxa"/>
+            <w:vAlign w:val="center"/>
+          </w:tcPr>
+          <w:p>
+            <w:pPr>
+              <w:spacing w:line="276" w:lineRule="auto"/>
+              <w:jc w:val="center"/>
+              <w:rPr>
+                <w:sz w:val="24"/>
+              </w:rPr>
+            </w:pPr>
+            <w:r>
+              <w:rPr>
+                <w:sz w:val="24"/>
+              </w:rPr>
+              <w:t>Front-</w:t>
+            </w:r>
+            <w:proofErr w:type="spellStart"/>
+            <w:r>
+              <w:rPr>
+                <w:sz w:val="24"/>
+              </w:rPr>
+              <w:t>end</w:t>
+            </w:r>
+            <w:proofErr w:type="spellEnd"/>
+          </w:p>
+        </w:tc>
+        <w:tc>
+          <w:tcPr>
+            <w:tcW w:w="892" w:type="dxa"/>
+            <w:vAlign w:val="center"/>
+          </w:tcPr>
+          <w:p>
+            <w:pPr>
+              <w:spacing w:line="276" w:lineRule="auto"/>
+              <w:jc w:val="center"/>
+              <w:rPr>
+                <w:sz w:val="24"/>
+              </w:rPr>
+            </w:pPr>
+            <w:r>
+              <w:rPr>
+                <w:sz w:val="24"/>
+              </w:rPr>
+              <w:t>X</w:t>
+            </w:r>
+          </w:p>
+        </w:tc>
+        <w:tc>
+          <w:tcPr>
+            <w:tcW w:w="923" w:type="dxa"/>
+            <w:vAlign w:val="center"/>
+          </w:tcPr>
+          <w:p>
+            <w:pPr>
+              <w:spacing w:line="276" w:lineRule="auto"/>
+              <w:jc w:val="center"/>
+              <w:rPr>
+                <w:sz w:val="24"/>
+              </w:rPr>
+            </w:pPr>
+            <w:r>
+              <w:rPr>
+                <w:sz w:val="24"/>
+              </w:rPr>
+              <w:t>X</w:t>
+            </w:r>
+          </w:p>
+        </w:tc>
+        <w:tc>
+          <w:tcPr>
+            <w:tcW w:w="921" w:type="dxa"/>
+          </w:tcPr>
+          <w:p>
+            <w:pPr>
+              <w:spacing w:line="276" w:lineRule="auto"/>
+              <w:jc w:val="center"/>
+              <w:rPr>
+                <w:sz w:val="24"/>
+              </w:rPr>
+            </w:pPr>
+            <w:r>
+              <w:rPr>
+                <w:sz w:val="24"/>
+              </w:rPr>
+              <w:t>X</w:t>
+            </w:r>
+          </w:p>
+        </w:tc>
+        <w:tc>
+          <w:tcPr>
+            <w:tcW w:w="858" w:type="dxa"/>
+          </w:tcPr>
+          <w:p>
+            <w:pPr>
+              <w:spacing w:line="276" w:lineRule="auto"/>
+              <w:jc w:val="center"/>
+              <w:rPr>
+                <w:sz w:val="24"/>
+              </w:rPr>
+            </w:pPr>
+            <w:r>
+              <w:rPr>
+                <w:sz w:val="24"/>
+              </w:rPr>
+              <w:t>X</w:t>
+            </w:r>
+          </w:p>
+        </w:tc>
+        <w:tc>
+          <w:tcPr>
+            <w:tcW w:w="832" w:type="dxa"/>
+          </w:tcPr>
+          <w:p>
+            <w:pPr>
+              <w:spacing w:line="276" w:lineRule="auto"/>
+              <w:jc w:val="center"/>
+              <w:rPr>
+                <w:sz w:val="24"/>
+              </w:rPr>
+            </w:pPr>
+          </w:p>
+        </w:tc>
+        <w:tc>
+          <w:tcPr>
+            <w:tcW w:w="941" w:type="dxa"/>
+          </w:tcPr>
+          <w:p>
+            <w:pPr>
+              <w:spacing w:line="276" w:lineRule="auto"/>
+              <w:jc w:val="center"/>
+              <w:rPr>
+                <w:sz w:val="24"/>
+              </w:rPr>
+            </w:pPr>
+          </w:p>
+        </w:tc>
+        <w:tc>
+          <w:tcPr>
+            <w:tcW w:w="852" w:type="dxa"/>
+          </w:tcPr>
+          <w:p>
+            <w:pPr>
+              <w:spacing w:line="276" w:lineRule="auto"/>
+              <w:jc w:val="center"/>
+              <w:rPr>
+                <w:sz w:val="24"/>
+              </w:rPr>
+            </w:pPr>
+          </w:p>
+        </w:tc>
+        <w:tc>
+          <w:tcPr>
+            <w:tcW w:w="874" w:type="dxa"/>
+          </w:tcPr>
+          <w:p>
+            <w:pPr>
+              <w:spacing w:line="276" w:lineRule="auto"/>
+              <w:jc w:val="center"/>
+              <w:rPr>
+                <w:sz w:val="24"/>
+              </w:rPr>
+            </w:pPr>
+          </w:p>
+        </w:tc>
+        <w:tc>
+          <w:tcPr>
+            <w:tcW w:w="907" w:type="dxa"/>
+          </w:tcPr>
+          <w:p>
+            <w:pPr>
+              <w:spacing w:line="276" w:lineRule="auto"/>
+              <w:jc w:val="center"/>
+              <w:rPr>
+                <w:sz w:val="24"/>
+              </w:rPr>
+            </w:pPr>
+          </w:p>
+        </w:tc>
+      </w:tr>
+      <w:tr>
+        <w:trPr>
+          <w:trHeight w:val="289"/>
+        </w:trPr>
+        <w:tc>
+          <w:tcPr>
+            <w:tcW w:w="1414" w:type="dxa"/>
+            <w:vAlign w:val="center"/>
+          </w:tcPr>
+          <w:p>
+            <w:pPr>
+              <w:spacing w:line="276" w:lineRule="auto"/>
+              <w:jc w:val="center"/>
+              <w:rPr>
+                <w:sz w:val="24"/>
+              </w:rPr>
+            </w:pPr>
+            <w:r>
+              <w:rPr>
+                <w:sz w:val="24"/>
+              </w:rPr>
+              <w:t>Mobile</w:t>
+            </w:r>
+          </w:p>
+        </w:tc>
+        <w:tc>
+          <w:tcPr>
+            <w:tcW w:w="892" w:type="dxa"/>
+            <w:vAlign w:val="center"/>
+          </w:tcPr>
+          <w:p>
+            <w:pPr>
+              <w:spacing w:line="276" w:lineRule="auto"/>
+              <w:jc w:val="center"/>
+              <w:rPr>
+                <w:sz w:val="24"/>
+              </w:rPr>
+            </w:pPr>
+          </w:p>
+        </w:tc>
+        <w:tc>
+          <w:tcPr>
+            <w:tcW w:w="923" w:type="dxa"/>
+            <w:vAlign w:val="center"/>
+          </w:tcPr>
+          <w:p>
+            <w:pPr>
+              <w:spacing w:line="276" w:lineRule="auto"/>
+              <w:rPr>
+                <w:sz w:val="24"/>
+              </w:rPr>
+            </w:pPr>
+          </w:p>
+        </w:tc>
+        <w:tc>
+          <w:tcPr>
+            <w:tcW w:w="921" w:type="dxa"/>
+          </w:tcPr>
+          <w:p>
+            <w:pPr>
+              <w:spacing w:line="276" w:lineRule="auto"/>
+              <w:rPr>
+                <w:sz w:val="24"/>
+              </w:rPr>
+            </w:pPr>
+          </w:p>
+        </w:tc>
+        <w:tc>
+          <w:tcPr>
+            <w:tcW w:w="858" w:type="dxa"/>
+          </w:tcPr>
+          <w:p>
+            <w:pPr>
+              <w:spacing w:line="276" w:lineRule="auto"/>
+              <w:jc w:val="center"/>
+              <w:rPr>
+                <w:sz w:val="24"/>
+              </w:rPr>
+            </w:pPr>
+          </w:p>
+        </w:tc>
+        <w:tc>
+          <w:tcPr>
+            <w:tcW w:w="832" w:type="dxa"/>
+          </w:tcPr>
+          <w:p>
+            <w:pPr>
+              <w:spacing w:line="276" w:lineRule="auto"/>
+              <w:jc w:val="center"/>
+              <w:rPr>
+                <w:sz w:val="24"/>
+              </w:rPr>
+            </w:pPr>
+            <w:r>
+              <w:rPr>
+                <w:sz w:val="24"/>
+              </w:rPr>
+              <w:t>X</w:t>
+            </w:r>
+          </w:p>
+        </w:tc>
+        <w:tc>
+          <w:tcPr>
+            <w:tcW w:w="941" w:type="dxa"/>
+          </w:tcPr>
+          <w:p>
+            <w:pPr>
+              <w:spacing w:line="276" w:lineRule="auto"/>
+              <w:jc w:val="center"/>
+              <w:rPr>
+                <w:sz w:val="24"/>
+              </w:rPr>
+            </w:pPr>
+            <w:r>
+              <w:rPr>
+                <w:sz w:val="24"/>
+              </w:rPr>
+              <w:t>X</w:t>
+            </w:r>
+          </w:p>
+        </w:tc>
+        <w:tc>
+          <w:tcPr>
+            <w:tcW w:w="852" w:type="dxa"/>
+          </w:tcPr>
+          <w:p>
+            <w:pPr>
+              <w:spacing w:line="276" w:lineRule="auto"/>
+              <w:jc w:val="center"/>
+              <w:rPr>
+                <w:sz w:val="24"/>
+              </w:rPr>
+            </w:pPr>
+            <w:r>
+              <w:rPr>
+                <w:sz w:val="24"/>
+              </w:rPr>
+              <w:t>X</w:t>
+            </w:r>
+          </w:p>
+        </w:tc>
+        <w:tc>
+          <w:tcPr>
+            <w:tcW w:w="874" w:type="dxa"/>
+          </w:tcPr>
+          <w:p>
+            <w:pPr>
+              <w:spacing w:line="276" w:lineRule="auto"/>
+              <w:jc w:val="center"/>
+              <w:rPr>
+                <w:sz w:val="24"/>
+              </w:rPr>
+            </w:pPr>
+            <w:r>
+              <w:rPr>
+                <w:sz w:val="24"/>
+              </w:rPr>
+              <w:t>X</w:t>
+            </w:r>
+          </w:p>
+        </w:tc>
+        <w:tc>
+          <w:tcPr>
+            <w:tcW w:w="907" w:type="dxa"/>
+          </w:tcPr>
+          <w:p>
+            <w:pPr>
+              <w:spacing w:line="276" w:lineRule="auto"/>
+              <w:rPr>
+                <w:sz w:val="24"/>
+              </w:rPr>
+            </w:pPr>
+          </w:p>
+        </w:tc>
+      </w:tr>
+      <w:tr>
+        <w:trPr>
+          <w:trHeight w:val="301"/>
+        </w:trPr>
+        <w:tc>
+          <w:tcPr>
+            <w:tcW w:w="1414" w:type="dxa"/>
+            <w:vAlign w:val="center"/>
+          </w:tcPr>
+          <w:p>
+            <w:pPr>
+              <w:spacing w:line="276" w:lineRule="auto"/>
+              <w:jc w:val="center"/>
+              <w:rPr>
+                <w:sz w:val="24"/>
+              </w:rPr>
+            </w:pPr>
+            <w:proofErr w:type="spellStart"/>
+            <w:r>
+              <w:rPr>
+                <w:sz w:val="24"/>
+              </w:rPr>
+              <w:t>NoSQL</w:t>
+            </w:r>
+            <w:proofErr w:type="spellEnd"/>
+          </w:p>
+        </w:tc>
+        <w:tc>
+          <w:tcPr>
+            <w:tcW w:w="892" w:type="dxa"/>
+            <w:vAlign w:val="center"/>
+          </w:tcPr>
+          <w:p>
+            <w:pPr>
+              <w:spacing w:line="276" w:lineRule="auto"/>
+              <w:jc w:val="center"/>
+              <w:rPr>
+                <w:sz w:val="24"/>
+              </w:rPr>
+            </w:pPr>
+          </w:p>
+        </w:tc>
+        <w:tc>
+          <w:tcPr>
+            <w:tcW w:w="923" w:type="dxa"/>
+            <w:vAlign w:val="center"/>
+          </w:tcPr>
+          <w:p>
+            <w:pPr>
+              <w:spacing w:line="276" w:lineRule="auto"/>
+              <w:jc w:val="center"/>
+              <w:rPr>
+                <w:sz w:val="24"/>
+              </w:rPr>
+            </w:pPr>
+          </w:p>
+        </w:tc>
+        <w:tc>
+          <w:tcPr>
+            <w:tcW w:w="921" w:type="dxa"/>
+          </w:tcPr>
+          <w:p>
+            <w:pPr>
+              <w:spacing w:line="276" w:lineRule="auto"/>
+              <w:jc w:val="center"/>
+              <w:rPr>
+                <w:sz w:val="24"/>
+              </w:rPr>
+            </w:pPr>
+          </w:p>
+        </w:tc>
+        <w:tc>
+          <w:tcPr>
+            <w:tcW w:w="858" w:type="dxa"/>
+          </w:tcPr>
+          <w:p>
+            <w:pPr>
+              <w:spacing w:line="276" w:lineRule="auto"/>
+              <w:jc w:val="center"/>
+              <w:rPr>
+                <w:sz w:val="24"/>
+              </w:rPr>
+            </w:pPr>
+          </w:p>
+        </w:tc>
+        <w:tc>
+          <w:tcPr>
+            <w:tcW w:w="832" w:type="dxa"/>
+          </w:tcPr>
+          <w:p>
+            <w:pPr>
+              <w:spacing w:line="276" w:lineRule="auto"/>
+              <w:jc w:val="center"/>
+              <w:rPr>
+                <w:sz w:val="24"/>
+              </w:rPr>
+            </w:pPr>
+          </w:p>
+        </w:tc>
+        <w:tc>
+          <w:tcPr>
+            <w:tcW w:w="941" w:type="dxa"/>
+          </w:tcPr>
+          <w:p>
+            <w:pPr>
+              <w:spacing w:line="276" w:lineRule="auto"/>
+              <w:jc w:val="center"/>
+              <w:rPr>
+                <w:sz w:val="24"/>
+              </w:rPr>
+            </w:pPr>
+          </w:p>
+        </w:tc>
+        <w:tc>
+          <w:tcPr>
+            <w:tcW w:w="852" w:type="dxa"/>
+          </w:tcPr>
+          <w:p>
+            <w:pPr>
+              <w:spacing w:line="276" w:lineRule="auto"/>
+              <w:jc w:val="center"/>
+              <w:rPr>
+                <w:sz w:val="24"/>
+              </w:rPr>
+            </w:pPr>
+          </w:p>
+        </w:tc>
+        <w:tc>
+          <w:tcPr>
+            <w:tcW w:w="874" w:type="dxa"/>
+          </w:tcPr>
+          <w:p>
+            <w:pPr>
+              <w:spacing w:line="276" w:lineRule="auto"/>
+              <w:jc w:val="center"/>
+              <w:rPr>
+                <w:sz w:val="24"/>
+              </w:rPr>
+            </w:pPr>
+          </w:p>
+        </w:tc>
+        <w:tc>
+          <w:tcPr>
+            <w:tcW w:w="907" w:type="dxa"/>
+          </w:tcPr>
+          <w:p>
+            <w:pPr>
+              <w:spacing w:line="276" w:lineRule="auto"/>
+              <w:jc w:val="center"/>
+              <w:rPr>
+                <w:sz w:val="24"/>
+              </w:rPr>
+            </w:pPr>
+            <w:r>
+              <w:rPr>
+                <w:sz w:val="24"/>
+              </w:rPr>
+              <w:t>X</w:t>
+            </w:r>
+          </w:p>
+        </w:tc>
+      </w:tr>
+    </w:tbl>
+    <w:p>
+      <w:pPr>
+        <w:spacing w:line="276" w:lineRule="auto"/>
+        <w:ind w:left="-5" w:hanging="10"/>
+        <w:jc w:val="both"/>
+        <w:rPr>
+          <w:sz w:val="24"/>
+        </w:rPr>
+      </w:pPr>
+    </w:p>
     <w:p>
       <w:pPr>
         <w:pStyle w:val="Ttulo3"/>
       </w:pPr>
-      <w:bookmarkStart w:id="8" w:name="_Toc83846071"/>
+      <w:bookmarkStart w:id="8" w:name="_Toc90481076"/>
       <w:proofErr w:type="spellStart"/>
       <w:r>
         <w:t>Trello</w:t>
@@ -3360,7 +4377,7 @@
       <w:pPr>
         <w:pStyle w:val="Ttulo1"/>
       </w:pPr>
-      <w:bookmarkStart w:id="9" w:name="_Toc83846072"/>
+      <w:bookmarkStart w:id="9" w:name="_Toc90481077"/>
       <w:r>
         <w:t>Back-</w:t>
       </w:r>
@@ -3396,7 +4413,13 @@
         <w:rPr>
           <w:sz w:val="24"/>
         </w:rPr>
-        <w:t xml:space="preserve">foi utilizado Microsoft SQL Server Management Studio para o banco de dados, e também o </w:t>
+        <w:t xml:space="preserve">também </w:t>
+      </w:r>
+      <w:r>
+        <w:rPr>
+          <w:sz w:val="24"/>
+        </w:rPr>
+        <w:t xml:space="preserve">foi utilizado Microsoft SQL Server Management Studio para o banco de dados, e o </w:t>
       </w:r>
       <w:proofErr w:type="spellStart"/>
       <w:r>
@@ -3586,6 +4609,7 @@
           <w:b/>
           <w:sz w:val="24"/>
         </w:rPr>
+        <w:lastRenderedPageBreak/>
         <w:t>JSON</w:t>
       </w:r>
       <w:r>
@@ -3749,7 +4773,6 @@
         <w:rPr>
           <w:sz w:val="24"/>
         </w:rPr>
-        <w:lastRenderedPageBreak/>
         <w:t xml:space="preserve">Primeiramente é preciso que entre no meu repositório do </w:t>
       </w:r>
       <w:proofErr w:type="spellStart"/>
@@ -3961,7 +4984,7 @@
       <w:pPr>
         <w:pStyle w:val="Ttulo2"/>
       </w:pPr>
-      <w:bookmarkStart w:id="10" w:name="_Toc83846073"/>
+      <w:bookmarkStart w:id="10" w:name="_Toc90481078"/>
       <w:r>
         <w:t>Funcionalidades</w:t>
       </w:r>
@@ -3971,7 +4994,7 @@
       <w:pPr>
         <w:pStyle w:val="Ttulo3"/>
       </w:pPr>
-      <w:bookmarkStart w:id="11" w:name="_Toc83846074"/>
+      <w:bookmarkStart w:id="11" w:name="_Toc90481079"/>
       <w:r>
         <w:t>Perfis de usuário:</w:t>
       </w:r>
@@ -4086,7 +5109,7 @@
       <w:pPr>
         <w:pStyle w:val="Ttulo3"/>
       </w:pPr>
-      <w:bookmarkStart w:id="12" w:name="_Toc83846075"/>
+      <w:bookmarkStart w:id="12" w:name="_Toc90481080"/>
       <w:r>
         <w:t>Funcionalidades:</w:t>
       </w:r>
@@ -4453,6 +5476,466 @@
           <w:sz w:val="24"/>
         </w:rPr>
       </w:pPr>
+    </w:p>
+    <w:p>
+      <w:pPr>
+        <w:pStyle w:val="Ttulo1"/>
+      </w:pPr>
+      <w:bookmarkStart w:id="13" w:name="_Toc90481081"/>
+      <w:r>
+        <w:lastRenderedPageBreak/>
+        <w:t>Front-</w:t>
+      </w:r>
+      <w:proofErr w:type="spellStart"/>
+      <w:r>
+        <w:t>End</w:t>
+      </w:r>
+      <w:bookmarkEnd w:id="13"/>
+      <w:proofErr w:type="spellEnd"/>
+    </w:p>
+    <w:p>
+      <w:pPr>
+        <w:rPr>
+          <w:sz w:val="24"/>
+          <w:szCs w:val="24"/>
+        </w:rPr>
+      </w:pPr>
+      <w:r>
+        <w:rPr>
+          <w:sz w:val="24"/>
+          <w:szCs w:val="24"/>
+        </w:rPr>
+        <w:t xml:space="preserve">O código do </w:t>
+      </w:r>
+      <w:proofErr w:type="spellStart"/>
+      <w:r>
+        <w:rPr>
+          <w:sz w:val="24"/>
+          <w:szCs w:val="24"/>
+        </w:rPr>
+        <w:t>Frontend</w:t>
+      </w:r>
+      <w:proofErr w:type="spellEnd"/>
+      <w:r>
+        <w:rPr>
+          <w:sz w:val="24"/>
+          <w:szCs w:val="24"/>
+        </w:rPr>
+        <w:t xml:space="preserve"> foi desenvolvido usando a ferramenta Microsoft Visual Studio </w:t>
+      </w:r>
+      <w:proofErr w:type="spellStart"/>
+      <w:r>
+        <w:rPr>
+          <w:sz w:val="24"/>
+          <w:szCs w:val="24"/>
+        </w:rPr>
+        <w:t>Code</w:t>
+      </w:r>
+      <w:proofErr w:type="spellEnd"/>
+      <w:r>
+        <w:rPr>
+          <w:sz w:val="24"/>
+          <w:szCs w:val="24"/>
+        </w:rPr>
+        <w:t xml:space="preserve">, sendo assim criado os arquivos JSX usando a biblioteca </w:t>
+      </w:r>
+      <w:proofErr w:type="spellStart"/>
+      <w:r>
+        <w:rPr>
+          <w:sz w:val="24"/>
+          <w:szCs w:val="24"/>
+        </w:rPr>
+        <w:t>React</w:t>
+      </w:r>
+      <w:proofErr w:type="spellEnd"/>
+      <w:r>
+        <w:rPr>
+          <w:sz w:val="24"/>
+          <w:szCs w:val="24"/>
+        </w:rPr>
+        <w:t xml:space="preserve"> JS que foi desenvolvida pela empresa Meta (Facebook).</w:t>
+      </w:r>
+    </w:p>
+    <w:p>
+      <w:pPr>
+        <w:rPr>
+          <w:sz w:val="24"/>
+          <w:szCs w:val="24"/>
+        </w:rPr>
+      </w:pPr>
+      <w:r>
+        <w:rPr>
+          <w:sz w:val="24"/>
+          <w:szCs w:val="24"/>
+        </w:rPr>
+        <w:t xml:space="preserve">Para isso foi criado o </w:t>
+      </w:r>
+      <w:proofErr w:type="spellStart"/>
+      <w:r>
+        <w:rPr>
+          <w:sz w:val="24"/>
+          <w:szCs w:val="24"/>
+        </w:rPr>
+        <w:t>Html</w:t>
+      </w:r>
+      <w:proofErr w:type="spellEnd"/>
+      <w:r>
+        <w:rPr>
+          <w:sz w:val="24"/>
+          <w:szCs w:val="24"/>
+        </w:rPr>
+        <w:t xml:space="preserve"> e </w:t>
+      </w:r>
+      <w:proofErr w:type="spellStart"/>
+      <w:r>
+        <w:rPr>
+          <w:sz w:val="24"/>
+          <w:szCs w:val="24"/>
+        </w:rPr>
+        <w:t>Css</w:t>
+      </w:r>
+      <w:proofErr w:type="spellEnd"/>
+      <w:r>
+        <w:rPr>
+          <w:sz w:val="24"/>
+          <w:szCs w:val="24"/>
+        </w:rPr>
+        <w:t xml:space="preserve"> </w:t>
+      </w:r>
+      <w:r>
+        <w:rPr>
+          <w:sz w:val="24"/>
+          <w:szCs w:val="24"/>
+        </w:rPr>
+        <w:t xml:space="preserve">que está de acordo com o layout de </w:t>
+      </w:r>
+      <w:r>
+        <w:rPr>
+          <w:sz w:val="24"/>
+          <w:szCs w:val="24"/>
+        </w:rPr>
+        <w:t xml:space="preserve">cada página, para que depois fosse colocado no arquivo JSX </w:t>
+      </w:r>
+      <w:r>
+        <w:rPr>
+          <w:sz w:val="24"/>
+          <w:szCs w:val="24"/>
+        </w:rPr>
+        <w:t xml:space="preserve">e também com funções para que funcionasse corretamente todas as páginas </w:t>
+      </w:r>
+      <w:r>
+        <w:rPr>
+          <w:sz w:val="24"/>
+          <w:szCs w:val="24"/>
+        </w:rPr>
+        <w:t>usando a biblioteca</w:t>
+      </w:r>
+      <w:r>
+        <w:rPr>
+          <w:sz w:val="24"/>
+          <w:szCs w:val="24"/>
+        </w:rPr>
+        <w:t xml:space="preserve"> </w:t>
+      </w:r>
+      <w:proofErr w:type="spellStart"/>
+      <w:r>
+        <w:rPr>
+          <w:sz w:val="24"/>
+          <w:szCs w:val="24"/>
+        </w:rPr>
+        <w:t>React</w:t>
+      </w:r>
+      <w:proofErr w:type="spellEnd"/>
+      <w:r>
+        <w:rPr>
+          <w:sz w:val="24"/>
+          <w:szCs w:val="24"/>
+        </w:rPr>
+        <w:t xml:space="preserve"> JS</w:t>
+      </w:r>
+      <w:r>
+        <w:rPr>
+          <w:sz w:val="24"/>
+          <w:szCs w:val="24"/>
+        </w:rPr>
+        <w:t>.</w:t>
+      </w:r>
+    </w:p>
+    <w:p>
+      <w:pPr>
+        <w:rPr>
+          <w:sz w:val="24"/>
+          <w:szCs w:val="24"/>
+        </w:rPr>
+      </w:pPr>
+    </w:p>
+    <w:p>
+      <w:pPr>
+        <w:rPr>
+          <w:b/>
+          <w:sz w:val="24"/>
+          <w:szCs w:val="24"/>
+        </w:rPr>
+      </w:pPr>
+      <w:r>
+        <w:rPr>
+          <w:b/>
+          <w:sz w:val="24"/>
+          <w:szCs w:val="24"/>
+        </w:rPr>
+        <w:t>HTML:</w:t>
+      </w:r>
+    </w:p>
+    <w:p>
+      <w:pPr>
+        <w:rPr>
+          <w:b/>
+          <w:sz w:val="24"/>
+          <w:szCs w:val="24"/>
+        </w:rPr>
+      </w:pPr>
+      <w:r>
+        <w:rPr>
+          <w:b/>
+          <w:sz w:val="24"/>
+          <w:szCs w:val="24"/>
+        </w:rPr>
+        <w:t>CSS:</w:t>
+      </w:r>
+    </w:p>
+    <w:p>
+      <w:pPr>
+        <w:rPr>
+          <w:b/>
+          <w:sz w:val="24"/>
+          <w:szCs w:val="24"/>
+        </w:rPr>
+      </w:pPr>
+      <w:r>
+        <w:rPr>
+          <w:b/>
+          <w:sz w:val="24"/>
+          <w:szCs w:val="24"/>
+        </w:rPr>
+        <w:t>JSX:</w:t>
+      </w:r>
+    </w:p>
+    <w:p>
+      <w:pPr>
+        <w:rPr>
+          <w:b/>
+          <w:sz w:val="24"/>
+          <w:szCs w:val="24"/>
+        </w:rPr>
+      </w:pPr>
+      <w:proofErr w:type="spellStart"/>
+      <w:r>
+        <w:rPr>
+          <w:b/>
+          <w:sz w:val="24"/>
+          <w:szCs w:val="24"/>
+        </w:rPr>
+        <w:t>React</w:t>
+      </w:r>
+      <w:proofErr w:type="spellEnd"/>
+      <w:r>
+        <w:rPr>
+          <w:b/>
+          <w:sz w:val="24"/>
+          <w:szCs w:val="24"/>
+        </w:rPr>
+        <w:t xml:space="preserve"> JS: </w:t>
+      </w:r>
+    </w:p>
+    <w:p>
+      <w:pPr>
+        <w:rPr>
+          <w:b/>
+          <w:sz w:val="24"/>
+          <w:szCs w:val="24"/>
+        </w:rPr>
+      </w:pPr>
+    </w:p>
+    <w:p>
+      <w:pPr>
+        <w:pStyle w:val="Ttulo1"/>
+      </w:pPr>
+      <w:bookmarkStart w:id="14" w:name="_Toc90481082"/>
+      <w:r>
+        <w:t>Mobile</w:t>
+      </w:r>
+      <w:bookmarkEnd w:id="14"/>
+    </w:p>
+    <w:p>
+      <w:pPr>
+        <w:rPr>
+          <w:sz w:val="24"/>
+          <w:szCs w:val="24"/>
+        </w:rPr>
+      </w:pPr>
+      <w:r>
+        <w:rPr>
+          <w:sz w:val="24"/>
+          <w:szCs w:val="24"/>
+        </w:rPr>
+        <w:t xml:space="preserve">O código do Mobile foi desenvolvido usando Android Studio, que na qual foi utilizado </w:t>
+      </w:r>
+      <w:proofErr w:type="spellStart"/>
+      <w:r>
+        <w:rPr>
+          <w:sz w:val="24"/>
+          <w:szCs w:val="24"/>
+        </w:rPr>
+        <w:t>React-native</w:t>
+      </w:r>
+      <w:proofErr w:type="spellEnd"/>
+      <w:r>
+        <w:rPr>
+          <w:sz w:val="24"/>
+          <w:szCs w:val="24"/>
+        </w:rPr>
+        <w:t xml:space="preserve"> que é também uma biblioteca, sendo assim criado a estrutura com componentes</w:t>
+      </w:r>
+      <w:r>
+        <w:rPr>
+          <w:sz w:val="24"/>
+          <w:szCs w:val="24"/>
+        </w:rPr>
+        <w:t>.</w:t>
+      </w:r>
+    </w:p>
+    <w:p>
+      <w:pPr>
+        <w:rPr>
+          <w:sz w:val="24"/>
+          <w:szCs w:val="24"/>
+        </w:rPr>
+      </w:pPr>
+    </w:p>
+    <w:p>
+      <w:pPr>
+        <w:rPr>
+          <w:b/>
+          <w:sz w:val="24"/>
+          <w:szCs w:val="24"/>
+        </w:rPr>
+      </w:pPr>
+      <w:proofErr w:type="spellStart"/>
+      <w:r>
+        <w:rPr>
+          <w:b/>
+          <w:sz w:val="24"/>
+          <w:szCs w:val="24"/>
+        </w:rPr>
+        <w:t>React-native</w:t>
+      </w:r>
+      <w:proofErr w:type="spellEnd"/>
+      <w:r>
+        <w:rPr>
+          <w:b/>
+          <w:sz w:val="24"/>
+          <w:szCs w:val="24"/>
+        </w:rPr>
+        <w:t>:</w:t>
+      </w:r>
+    </w:p>
+    <w:p/>
+    <w:p/>
+    <w:p>
+      <w:pPr>
+        <w:pStyle w:val="Ttulo1"/>
+      </w:pPr>
+      <w:bookmarkStart w:id="15" w:name="_Toc90481083"/>
+      <w:proofErr w:type="spellStart"/>
+      <w:r>
+        <w:t>NoSQL</w:t>
+      </w:r>
+      <w:bookmarkEnd w:id="15"/>
+      <w:proofErr w:type="spellEnd"/>
+    </w:p>
+    <w:p>
+      <w:pPr>
+        <w:rPr>
+          <w:sz w:val="24"/>
+          <w:szCs w:val="24"/>
+        </w:rPr>
+      </w:pPr>
+      <w:r>
+        <w:rPr>
+          <w:sz w:val="24"/>
+          <w:szCs w:val="24"/>
+        </w:rPr>
+        <w:t xml:space="preserve">Foi utilizado </w:t>
+      </w:r>
+      <w:proofErr w:type="spellStart"/>
+      <w:r>
+        <w:rPr>
+          <w:sz w:val="24"/>
+          <w:szCs w:val="24"/>
+        </w:rPr>
+        <w:t>MongoDB</w:t>
+      </w:r>
+      <w:proofErr w:type="spellEnd"/>
+      <w:r>
+        <w:rPr>
+          <w:sz w:val="24"/>
+          <w:szCs w:val="24"/>
+        </w:rPr>
+        <w:t xml:space="preserve"> que é uma ferramenta para </w:t>
+      </w:r>
+      <w:r>
+        <w:rPr>
+          <w:sz w:val="24"/>
+          <w:szCs w:val="24"/>
+        </w:rPr>
+        <w:t>desenvolvimento de banco de dados não relacional,</w:t>
+      </w:r>
+      <w:r>
+        <w:rPr>
+          <w:sz w:val="24"/>
+          <w:szCs w:val="24"/>
+        </w:rPr>
+        <w:t xml:space="preserve"> para</w:t>
+      </w:r>
+      <w:r>
+        <w:rPr>
+          <w:sz w:val="24"/>
+          <w:szCs w:val="24"/>
+        </w:rPr>
+        <w:t xml:space="preserve"> que assim tivesse um</w:t>
+      </w:r>
+      <w:r>
+        <w:rPr>
+          <w:sz w:val="24"/>
+          <w:szCs w:val="24"/>
+        </w:rPr>
+        <w:t xml:space="preserve"> mapa de onde os pacientes moram.</w:t>
+      </w:r>
+    </w:p>
+    <w:p>
+      <w:pPr>
+        <w:rPr>
+          <w:sz w:val="24"/>
+          <w:szCs w:val="24"/>
+        </w:rPr>
+      </w:pPr>
+    </w:p>
+    <w:p>
+      <w:pPr>
+        <w:rPr>
+          <w:sz w:val="24"/>
+          <w:szCs w:val="24"/>
+        </w:rPr>
+      </w:pPr>
+      <w:r>
+        <w:rPr>
+          <w:sz w:val="24"/>
+          <w:szCs w:val="24"/>
+        </w:rPr>
+        <w:t>MongoDB</w:t>
+      </w:r>
+      <w:bookmarkStart w:id="16" w:name="_GoBack"/>
+      <w:bookmarkEnd w:id="16"/>
     </w:p>
     <w:sectPr>
       <w:headerReference w:type="even" r:id="rId12"/>
@@ -4470,7 +5953,7 @@
 </file>
 
 <file path=word/endnotes.xml><?xml version="1.0" encoding="utf-8"?>
-<w:endnotes xmlns:wpc="http://schemas.microsoft.com/office/word/2010/wordprocessingCanvas" xmlns:cx="http://schemas.microsoft.com/office/drawing/2014/chartex" xmlns:cx1="http://schemas.microsoft.com/office/drawing/2015/9/8/chartex" xmlns:cx2="http://schemas.microsoft.com/office/drawing/2015/10/21/chartex" xmlns:cx3="http://schemas.microsoft.com/office/drawing/2016/5/9/chartex" xmlns:cx4="http://schemas.microsoft.com/office/drawing/2016/5/10/chartex" xmlns:cx5="http://schemas.microsoft.com/office/drawing/2016/5/11/chartex" xmlns:cx6="http://schemas.microsoft.com/office/drawing/2016/5/12/chartex" xmlns:cx7="http://schemas.microsoft.com/office/drawing/2016/5/13/chartex" xmlns:cx8="http://schemas.microsoft.com/office/drawing/2016/5/14/chartex" xmlns:mc="http://schemas.openxmlformats.org/markup-compatibility/2006" xmlns:aink="http://schemas.microsoft.com/office/drawing/2016/ink" xmlns:am3d="http://schemas.microsoft.com/office/drawing/2017/model3d" xmlns:o="urn:schemas-microsoft-com:office:office" xmlns:r="http://schemas.openxmlformats.org/officeDocument/2006/relationships" xmlns:m="http://schemas.openxmlformats.org/officeDocument/2006/math" xmlns:v="urn:schemas-microsoft-com:vml" xmlns:wp14="http://schemas.microsoft.com/office/word/2010/wordprocessingDrawing" xmlns:wp="http://schemas.openxmlformats.org/drawingml/2006/wordprocessingDrawing" xmlns:w10="urn:schemas-microsoft-com:office:word" xmlns:w="http://schemas.openxmlformats.org/wordprocessingml/2006/main" xmlns:w14="http://schemas.microsoft.com/office/word/2010/wordml" xmlns:w15="http://schemas.microsoft.com/office/word/2012/wordml" xmlns:w16cex="http://schemas.microsoft.com/office/word/2018/wordml/cex" xmlns:w16cid="http://schemas.microsoft.com/office/word/2016/wordml/cid" xmlns:w16="http://schemas.microsoft.com/office/word/2018/wordml" xmlns:w16sdtdh="http://schemas.microsoft.com/office/word/2020/wordml/sdtdatahash" xmlns:w16se="http://schemas.microsoft.com/office/word/2015/wordml/symex" xmlns:wpg="http://schemas.microsoft.com/office/word/2010/wordprocessingGroup" xmlns:wpi="http://schemas.microsoft.com/office/word/2010/wordprocessingInk" xmlns:wne="http://schemas.microsoft.com/office/word/2006/wordml" xmlns:wps="http://schemas.microsoft.com/office/word/2010/wordprocessingShape" mc:Ignorable="w14 w15 w16se w16cid w16 w16cex w16sdtdh wp14">
+<w:endnotes xmlns:wpc="http://schemas.microsoft.com/office/word/2010/wordprocessingCanvas" xmlns:cx="http://schemas.microsoft.com/office/drawing/2014/chartex" xmlns:cx1="http://schemas.microsoft.com/office/drawing/2015/9/8/chartex" xmlns:cx2="http://schemas.microsoft.com/office/drawing/2015/10/21/chartex" xmlns:cx3="http://schemas.microsoft.com/office/drawing/2016/5/9/chartex" xmlns:cx4="http://schemas.microsoft.com/office/drawing/2016/5/10/chartex" xmlns:cx5="http://schemas.microsoft.com/office/drawing/2016/5/11/chartex" xmlns:cx6="http://schemas.microsoft.com/office/drawing/2016/5/12/chartex" xmlns:cx7="http://schemas.microsoft.com/office/drawing/2016/5/13/chartex" xmlns:cx8="http://schemas.microsoft.com/office/drawing/2016/5/14/chartex" xmlns:mc="http://schemas.openxmlformats.org/markup-compatibility/2006" xmlns:aink="http://schemas.microsoft.com/office/drawing/2016/ink" xmlns:am3d="http://schemas.microsoft.com/office/drawing/2017/model3d" xmlns:o="urn:schemas-microsoft-com:office:office" xmlns:r="http://schemas.openxmlformats.org/officeDocument/2006/relationships" xmlns:m="http://schemas.openxmlformats.org/officeDocument/2006/math" xmlns:v="urn:schemas-microsoft-com:vml" xmlns:wp14="http://schemas.microsoft.com/office/word/2010/wordprocessingDrawing" xmlns:wp="http://schemas.openxmlformats.org/drawingml/2006/wordprocessingDrawing" xmlns:w10="urn:schemas-microsoft-com:office:word" xmlns:w="http://schemas.openxmlformats.org/wordprocessingml/2006/main" xmlns:w14="http://schemas.microsoft.com/office/word/2010/wordml" xmlns:w15="http://schemas.microsoft.com/office/word/2012/wordml" xmlns:w16cid="http://schemas.microsoft.com/office/word/2016/wordml/cid" xmlns:w16se="http://schemas.microsoft.com/office/word/2015/wordml/symex" xmlns:wpg="http://schemas.microsoft.com/office/word/2010/wordprocessingGroup" xmlns:wpi="http://schemas.microsoft.com/office/word/2010/wordprocessingInk" xmlns:wne="http://schemas.microsoft.com/office/word/2006/wordml" xmlns:wps="http://schemas.microsoft.com/office/word/2010/wordprocessingShape" mc:Ignorable="w14 w15 w16se w16cid wp14">
   <w:endnote w:type="separator" w:id="-1">
     <w:p>
       <w:pPr>
@@ -4495,7 +5978,7 @@
 </file>
 
 <file path=word/footer1.xml><?xml version="1.0" encoding="utf-8"?>
-<w:ftr xmlns:wpc="http://schemas.microsoft.com/office/word/2010/wordprocessingCanvas" xmlns:cx="http://schemas.microsoft.com/office/drawing/2014/chartex" xmlns:cx1="http://schemas.microsoft.com/office/drawing/2015/9/8/chartex" xmlns:cx2="http://schemas.microsoft.com/office/drawing/2015/10/21/chartex" xmlns:cx3="http://schemas.microsoft.com/office/drawing/2016/5/9/chartex" xmlns:cx4="http://schemas.microsoft.com/office/drawing/2016/5/10/chartex" xmlns:cx5="http://schemas.microsoft.com/office/drawing/2016/5/11/chartex" xmlns:cx6="http://schemas.microsoft.com/office/drawing/2016/5/12/chartex" xmlns:cx7="http://schemas.microsoft.com/office/drawing/2016/5/13/chartex" xmlns:cx8="http://schemas.microsoft.com/office/drawing/2016/5/14/chartex" xmlns:mc="http://schemas.openxmlformats.org/markup-compatibility/2006" xmlns:aink="http://schemas.microsoft.com/office/drawing/2016/ink" xmlns:am3d="http://schemas.microsoft.com/office/drawing/2017/model3d" xmlns:o="urn:schemas-microsoft-com:office:office" xmlns:r="http://schemas.openxmlformats.org/officeDocument/2006/relationships" xmlns:m="http://schemas.openxmlformats.org/officeDocument/2006/math" xmlns:v="urn:schemas-microsoft-com:vml" xmlns:wp14="http://schemas.microsoft.com/office/word/2010/wordprocessingDrawing" xmlns:wp="http://schemas.openxmlformats.org/drawingml/2006/wordprocessingDrawing" xmlns:w10="urn:schemas-microsoft-com:office:word" xmlns:w="http://schemas.openxmlformats.org/wordprocessingml/2006/main" xmlns:w14="http://schemas.microsoft.com/office/word/2010/wordml" xmlns:w15="http://schemas.microsoft.com/office/word/2012/wordml" xmlns:w16cex="http://schemas.microsoft.com/office/word/2018/wordml/cex" xmlns:w16cid="http://schemas.microsoft.com/office/word/2016/wordml/cid" xmlns:w16="http://schemas.microsoft.com/office/word/2018/wordml" xmlns:w16sdtdh="http://schemas.microsoft.com/office/word/2020/wordml/sdtdatahash" xmlns:w16se="http://schemas.microsoft.com/office/word/2015/wordml/symex" xmlns:wpg="http://schemas.microsoft.com/office/word/2010/wordprocessingGroup" xmlns:wpi="http://schemas.microsoft.com/office/word/2010/wordprocessingInk" xmlns:wne="http://schemas.microsoft.com/office/word/2006/wordml" xmlns:wps="http://schemas.microsoft.com/office/word/2010/wordprocessingShape" mc:Ignorable="w14 w15 w16se w16cid w16 w16cex w16sdtdh wp14">
+<w:ftr xmlns:wpc="http://schemas.microsoft.com/office/word/2010/wordprocessingCanvas" xmlns:cx="http://schemas.microsoft.com/office/drawing/2014/chartex" xmlns:cx1="http://schemas.microsoft.com/office/drawing/2015/9/8/chartex" xmlns:cx2="http://schemas.microsoft.com/office/drawing/2015/10/21/chartex" xmlns:cx3="http://schemas.microsoft.com/office/drawing/2016/5/9/chartex" xmlns:cx4="http://schemas.microsoft.com/office/drawing/2016/5/10/chartex" xmlns:cx5="http://schemas.microsoft.com/office/drawing/2016/5/11/chartex" xmlns:cx6="http://schemas.microsoft.com/office/drawing/2016/5/12/chartex" xmlns:cx7="http://schemas.microsoft.com/office/drawing/2016/5/13/chartex" xmlns:cx8="http://schemas.microsoft.com/office/drawing/2016/5/14/chartex" xmlns:mc="http://schemas.openxmlformats.org/markup-compatibility/2006" xmlns:aink="http://schemas.microsoft.com/office/drawing/2016/ink" xmlns:am3d="http://schemas.microsoft.com/office/drawing/2017/model3d" xmlns:o="urn:schemas-microsoft-com:office:office" xmlns:r="http://schemas.openxmlformats.org/officeDocument/2006/relationships" xmlns:m="http://schemas.openxmlformats.org/officeDocument/2006/math" xmlns:v="urn:schemas-microsoft-com:vml" xmlns:wp14="http://schemas.microsoft.com/office/word/2010/wordprocessingDrawing" xmlns:wp="http://schemas.openxmlformats.org/drawingml/2006/wordprocessingDrawing" xmlns:w10="urn:schemas-microsoft-com:office:word" xmlns:w="http://schemas.openxmlformats.org/wordprocessingml/2006/main" xmlns:w14="http://schemas.microsoft.com/office/word/2010/wordml" xmlns:w15="http://schemas.microsoft.com/office/word/2012/wordml" xmlns:w16cid="http://schemas.microsoft.com/office/word/2016/wordml/cid" xmlns:w16se="http://schemas.microsoft.com/office/word/2015/wordml/symex" xmlns:wpg="http://schemas.microsoft.com/office/word/2010/wordprocessingGroup" xmlns:wpi="http://schemas.microsoft.com/office/word/2010/wordprocessingInk" xmlns:wne="http://schemas.microsoft.com/office/word/2006/wordml" xmlns:wps="http://schemas.microsoft.com/office/word/2010/wordprocessingShape" mc:Ignorable="w14 w15 w16se w16cid wp14">
   <w:p>
     <w:pPr>
       <w:spacing w:after="0"/>
@@ -4558,7 +6041,7 @@
 </file>
 
 <file path=word/footer2.xml><?xml version="1.0" encoding="utf-8"?>
-<w:ftr xmlns:wpc="http://schemas.microsoft.com/office/word/2010/wordprocessingCanvas" xmlns:cx="http://schemas.microsoft.com/office/drawing/2014/chartex" xmlns:cx1="http://schemas.microsoft.com/office/drawing/2015/9/8/chartex" xmlns:cx2="http://schemas.microsoft.com/office/drawing/2015/10/21/chartex" xmlns:cx3="http://schemas.microsoft.com/office/drawing/2016/5/9/chartex" xmlns:cx4="http://schemas.microsoft.com/office/drawing/2016/5/10/chartex" xmlns:cx5="http://schemas.microsoft.com/office/drawing/2016/5/11/chartex" xmlns:cx6="http://schemas.microsoft.com/office/drawing/2016/5/12/chartex" xmlns:cx7="http://schemas.microsoft.com/office/drawing/2016/5/13/chartex" xmlns:cx8="http://schemas.microsoft.com/office/drawing/2016/5/14/chartex" xmlns:mc="http://schemas.openxmlformats.org/markup-compatibility/2006" xmlns:aink="http://schemas.microsoft.com/office/drawing/2016/ink" xmlns:am3d="http://schemas.microsoft.com/office/drawing/2017/model3d" xmlns:o="urn:schemas-microsoft-com:office:office" xmlns:r="http://schemas.openxmlformats.org/officeDocument/2006/relationships" xmlns:m="http://schemas.openxmlformats.org/officeDocument/2006/math" xmlns:v="urn:schemas-microsoft-com:vml" xmlns:wp14="http://schemas.microsoft.com/office/word/2010/wordprocessingDrawing" xmlns:wp="http://schemas.openxmlformats.org/drawingml/2006/wordprocessingDrawing" xmlns:w10="urn:schemas-microsoft-com:office:word" xmlns:w="http://schemas.openxmlformats.org/wordprocessingml/2006/main" xmlns:w14="http://schemas.microsoft.com/office/word/2010/wordml" xmlns:w15="http://schemas.microsoft.com/office/word/2012/wordml" xmlns:w16cex="http://schemas.microsoft.com/office/word/2018/wordml/cex" xmlns:w16cid="http://schemas.microsoft.com/office/word/2016/wordml/cid" xmlns:w16="http://schemas.microsoft.com/office/word/2018/wordml" xmlns:w16sdtdh="http://schemas.microsoft.com/office/word/2020/wordml/sdtdatahash" xmlns:w16se="http://schemas.microsoft.com/office/word/2015/wordml/symex" xmlns:wpg="http://schemas.microsoft.com/office/word/2010/wordprocessingGroup" xmlns:wpi="http://schemas.microsoft.com/office/word/2010/wordprocessingInk" xmlns:wne="http://schemas.microsoft.com/office/word/2006/wordml" xmlns:wps="http://schemas.microsoft.com/office/word/2010/wordprocessingShape" mc:Ignorable="w14 w15 w16se w16cid w16 w16cex w16sdtdh wp14">
+<w:ftr xmlns:wpc="http://schemas.microsoft.com/office/word/2010/wordprocessingCanvas" xmlns:cx="http://schemas.microsoft.com/office/drawing/2014/chartex" xmlns:cx1="http://schemas.microsoft.com/office/drawing/2015/9/8/chartex" xmlns:cx2="http://schemas.microsoft.com/office/drawing/2015/10/21/chartex" xmlns:cx3="http://schemas.microsoft.com/office/drawing/2016/5/9/chartex" xmlns:cx4="http://schemas.microsoft.com/office/drawing/2016/5/10/chartex" xmlns:cx5="http://schemas.microsoft.com/office/drawing/2016/5/11/chartex" xmlns:cx6="http://schemas.microsoft.com/office/drawing/2016/5/12/chartex" xmlns:cx7="http://schemas.microsoft.com/office/drawing/2016/5/13/chartex" xmlns:cx8="http://schemas.microsoft.com/office/drawing/2016/5/14/chartex" xmlns:mc="http://schemas.openxmlformats.org/markup-compatibility/2006" xmlns:aink="http://schemas.microsoft.com/office/drawing/2016/ink" xmlns:am3d="http://schemas.microsoft.com/office/drawing/2017/model3d" xmlns:o="urn:schemas-microsoft-com:office:office" xmlns:r="http://schemas.openxmlformats.org/officeDocument/2006/relationships" xmlns:m="http://schemas.openxmlformats.org/officeDocument/2006/math" xmlns:v="urn:schemas-microsoft-com:vml" xmlns:wp14="http://schemas.microsoft.com/office/word/2010/wordprocessingDrawing" xmlns:wp="http://schemas.openxmlformats.org/drawingml/2006/wordprocessingDrawing" xmlns:w10="urn:schemas-microsoft-com:office:word" xmlns:w="http://schemas.openxmlformats.org/wordprocessingml/2006/main" xmlns:w14="http://schemas.microsoft.com/office/word/2010/wordml" xmlns:w15="http://schemas.microsoft.com/office/word/2012/wordml" xmlns:w16cid="http://schemas.microsoft.com/office/word/2016/wordml/cid" xmlns:w16se="http://schemas.microsoft.com/office/word/2015/wordml/symex" xmlns:wpg="http://schemas.microsoft.com/office/word/2010/wordprocessingGroup" xmlns:wpi="http://schemas.microsoft.com/office/word/2010/wordprocessingInk" xmlns:wne="http://schemas.microsoft.com/office/word/2006/wordml" xmlns:wps="http://schemas.microsoft.com/office/word/2010/wordprocessingShape" mc:Ignorable="w14 w15 w16se w16cid wp14">
   <w:p>
     <w:pPr>
       <w:spacing w:after="0"/>
@@ -4621,7 +6104,7 @@
 </file>
 
 <file path=word/footer3.xml><?xml version="1.0" encoding="utf-8"?>
-<w:ftr xmlns:wpc="http://schemas.microsoft.com/office/word/2010/wordprocessingCanvas" xmlns:cx="http://schemas.microsoft.com/office/drawing/2014/chartex" xmlns:cx1="http://schemas.microsoft.com/office/drawing/2015/9/8/chartex" xmlns:cx2="http://schemas.microsoft.com/office/drawing/2015/10/21/chartex" xmlns:cx3="http://schemas.microsoft.com/office/drawing/2016/5/9/chartex" xmlns:cx4="http://schemas.microsoft.com/office/drawing/2016/5/10/chartex" xmlns:cx5="http://schemas.microsoft.com/office/drawing/2016/5/11/chartex" xmlns:cx6="http://schemas.microsoft.com/office/drawing/2016/5/12/chartex" xmlns:cx7="http://schemas.microsoft.com/office/drawing/2016/5/13/chartex" xmlns:cx8="http://schemas.microsoft.com/office/drawing/2016/5/14/chartex" xmlns:mc="http://schemas.openxmlformats.org/markup-compatibility/2006" xmlns:aink="http://schemas.microsoft.com/office/drawing/2016/ink" xmlns:am3d="http://schemas.microsoft.com/office/drawing/2017/model3d" xmlns:o="urn:schemas-microsoft-com:office:office" xmlns:r="http://schemas.openxmlformats.org/officeDocument/2006/relationships" xmlns:m="http://schemas.openxmlformats.org/officeDocument/2006/math" xmlns:v="urn:schemas-microsoft-com:vml" xmlns:wp14="http://schemas.microsoft.com/office/word/2010/wordprocessingDrawing" xmlns:wp="http://schemas.openxmlformats.org/drawingml/2006/wordprocessingDrawing" xmlns:w10="urn:schemas-microsoft-com:office:word" xmlns:w="http://schemas.openxmlformats.org/wordprocessingml/2006/main" xmlns:w14="http://schemas.microsoft.com/office/word/2010/wordml" xmlns:w15="http://schemas.microsoft.com/office/word/2012/wordml" xmlns:w16cex="http://schemas.microsoft.com/office/word/2018/wordml/cex" xmlns:w16cid="http://schemas.microsoft.com/office/word/2016/wordml/cid" xmlns:w16="http://schemas.microsoft.com/office/word/2018/wordml" xmlns:w16sdtdh="http://schemas.microsoft.com/office/word/2020/wordml/sdtdatahash" xmlns:w16se="http://schemas.microsoft.com/office/word/2015/wordml/symex" xmlns:wpg="http://schemas.microsoft.com/office/word/2010/wordprocessingGroup" xmlns:wpi="http://schemas.microsoft.com/office/word/2010/wordprocessingInk" xmlns:wne="http://schemas.microsoft.com/office/word/2006/wordml" xmlns:wps="http://schemas.microsoft.com/office/word/2010/wordprocessingShape" mc:Ignorable="w14 w15 w16se w16cid w16 w16cex w16sdtdh wp14">
+<w:ftr xmlns:wpc="http://schemas.microsoft.com/office/word/2010/wordprocessingCanvas" xmlns:cx="http://schemas.microsoft.com/office/drawing/2014/chartex" xmlns:cx1="http://schemas.microsoft.com/office/drawing/2015/9/8/chartex" xmlns:cx2="http://schemas.microsoft.com/office/drawing/2015/10/21/chartex" xmlns:cx3="http://schemas.microsoft.com/office/drawing/2016/5/9/chartex" xmlns:cx4="http://schemas.microsoft.com/office/drawing/2016/5/10/chartex" xmlns:cx5="http://schemas.microsoft.com/office/drawing/2016/5/11/chartex" xmlns:cx6="http://schemas.microsoft.com/office/drawing/2016/5/12/chartex" xmlns:cx7="http://schemas.microsoft.com/office/drawing/2016/5/13/chartex" xmlns:cx8="http://schemas.microsoft.com/office/drawing/2016/5/14/chartex" xmlns:mc="http://schemas.openxmlformats.org/markup-compatibility/2006" xmlns:aink="http://schemas.microsoft.com/office/drawing/2016/ink" xmlns:am3d="http://schemas.microsoft.com/office/drawing/2017/model3d" xmlns:o="urn:schemas-microsoft-com:office:office" xmlns:r="http://schemas.openxmlformats.org/officeDocument/2006/relationships" xmlns:m="http://schemas.openxmlformats.org/officeDocument/2006/math" xmlns:v="urn:schemas-microsoft-com:vml" xmlns:wp14="http://schemas.microsoft.com/office/word/2010/wordprocessingDrawing" xmlns:wp="http://schemas.openxmlformats.org/drawingml/2006/wordprocessingDrawing" xmlns:w10="urn:schemas-microsoft-com:office:word" xmlns:w="http://schemas.openxmlformats.org/wordprocessingml/2006/main" xmlns:w14="http://schemas.microsoft.com/office/word/2010/wordml" xmlns:w15="http://schemas.microsoft.com/office/word/2012/wordml" xmlns:w16cid="http://schemas.microsoft.com/office/word/2016/wordml/cid" xmlns:w16se="http://schemas.microsoft.com/office/word/2015/wordml/symex" xmlns:wpg="http://schemas.microsoft.com/office/word/2010/wordprocessingGroup" xmlns:wpi="http://schemas.microsoft.com/office/word/2010/wordprocessingInk" xmlns:wne="http://schemas.microsoft.com/office/word/2006/wordml" xmlns:wps="http://schemas.microsoft.com/office/word/2010/wordprocessingShape" mc:Ignorable="w14 w15 w16se w16cid wp14">
   <w:p>
     <w:pPr>
       <w:spacing w:after="0"/>
@@ -4684,7 +6167,7 @@
 </file>
 
 <file path=word/footnotes.xml><?xml version="1.0" encoding="utf-8"?>
-<w:footnotes xmlns:wpc="http://schemas.microsoft.com/office/word/2010/wordprocessingCanvas" xmlns:cx="http://schemas.microsoft.com/office/drawing/2014/chartex" xmlns:cx1="http://schemas.microsoft.com/office/drawing/2015/9/8/chartex" xmlns:cx2="http://schemas.microsoft.com/office/drawing/2015/10/21/chartex" xmlns:cx3="http://schemas.microsoft.com/office/drawing/2016/5/9/chartex" xmlns:cx4="http://schemas.microsoft.com/office/drawing/2016/5/10/chartex" xmlns:cx5="http://schemas.microsoft.com/office/drawing/2016/5/11/chartex" xmlns:cx6="http://schemas.microsoft.com/office/drawing/2016/5/12/chartex" xmlns:cx7="http://schemas.microsoft.com/office/drawing/2016/5/13/chartex" xmlns:cx8="http://schemas.microsoft.com/office/drawing/2016/5/14/chartex" xmlns:mc="http://schemas.openxmlformats.org/markup-compatibility/2006" xmlns:aink="http://schemas.microsoft.com/office/drawing/2016/ink" xmlns:am3d="http://schemas.microsoft.com/office/drawing/2017/model3d" xmlns:o="urn:schemas-microsoft-com:office:office" xmlns:r="http://schemas.openxmlformats.org/officeDocument/2006/relationships" xmlns:m="http://schemas.openxmlformats.org/officeDocument/2006/math" xmlns:v="urn:schemas-microsoft-com:vml" xmlns:wp14="http://schemas.microsoft.com/office/word/2010/wordprocessingDrawing" xmlns:wp="http://schemas.openxmlformats.org/drawingml/2006/wordprocessingDrawing" xmlns:w10="urn:schemas-microsoft-com:office:word" xmlns:w="http://schemas.openxmlformats.org/wordprocessingml/2006/main" xmlns:w14="http://schemas.microsoft.com/office/word/2010/wordml" xmlns:w15="http://schemas.microsoft.com/office/word/2012/wordml" xmlns:w16cex="http://schemas.microsoft.com/office/word/2018/wordml/cex" xmlns:w16cid="http://schemas.microsoft.com/office/word/2016/wordml/cid" xmlns:w16="http://schemas.microsoft.com/office/word/2018/wordml" xmlns:w16sdtdh="http://schemas.microsoft.com/office/word/2020/wordml/sdtdatahash" xmlns:w16se="http://schemas.microsoft.com/office/word/2015/wordml/symex" xmlns:wpg="http://schemas.microsoft.com/office/word/2010/wordprocessingGroup" xmlns:wpi="http://schemas.microsoft.com/office/word/2010/wordprocessingInk" xmlns:wne="http://schemas.microsoft.com/office/word/2006/wordml" xmlns:wps="http://schemas.microsoft.com/office/word/2010/wordprocessingShape" mc:Ignorable="w14 w15 w16se w16cid w16 w16cex w16sdtdh wp14">
+<w:footnotes xmlns:wpc="http://schemas.microsoft.com/office/word/2010/wordprocessingCanvas" xmlns:cx="http://schemas.microsoft.com/office/drawing/2014/chartex" xmlns:cx1="http://schemas.microsoft.com/office/drawing/2015/9/8/chartex" xmlns:cx2="http://schemas.microsoft.com/office/drawing/2015/10/21/chartex" xmlns:cx3="http://schemas.microsoft.com/office/drawing/2016/5/9/chartex" xmlns:cx4="http://schemas.microsoft.com/office/drawing/2016/5/10/chartex" xmlns:cx5="http://schemas.microsoft.com/office/drawing/2016/5/11/chartex" xmlns:cx6="http://schemas.microsoft.com/office/drawing/2016/5/12/chartex" xmlns:cx7="http://schemas.microsoft.com/office/drawing/2016/5/13/chartex" xmlns:cx8="http://schemas.microsoft.com/office/drawing/2016/5/14/chartex" xmlns:mc="http://schemas.openxmlformats.org/markup-compatibility/2006" xmlns:aink="http://schemas.microsoft.com/office/drawing/2016/ink" xmlns:am3d="http://schemas.microsoft.com/office/drawing/2017/model3d" xmlns:o="urn:schemas-microsoft-com:office:office" xmlns:r="http://schemas.openxmlformats.org/officeDocument/2006/relationships" xmlns:m="http://schemas.openxmlformats.org/officeDocument/2006/math" xmlns:v="urn:schemas-microsoft-com:vml" xmlns:wp14="http://schemas.microsoft.com/office/word/2010/wordprocessingDrawing" xmlns:wp="http://schemas.openxmlformats.org/drawingml/2006/wordprocessingDrawing" xmlns:w10="urn:schemas-microsoft-com:office:word" xmlns:w="http://schemas.openxmlformats.org/wordprocessingml/2006/main" xmlns:w14="http://schemas.microsoft.com/office/word/2010/wordml" xmlns:w15="http://schemas.microsoft.com/office/word/2012/wordml" xmlns:w16cid="http://schemas.microsoft.com/office/word/2016/wordml/cid" xmlns:w16se="http://schemas.microsoft.com/office/word/2015/wordml/symex" xmlns:wpg="http://schemas.microsoft.com/office/word/2010/wordprocessingGroup" xmlns:wpi="http://schemas.microsoft.com/office/word/2010/wordprocessingInk" xmlns:wne="http://schemas.microsoft.com/office/word/2006/wordml" xmlns:wps="http://schemas.microsoft.com/office/word/2010/wordprocessingShape" mc:Ignorable="w14 w15 w16se w16cid wp14">
   <w:footnote w:type="separator" w:id="-1">
     <w:p>
       <w:pPr>
@@ -4709,7 +6192,7 @@
 </file>
 
 <file path=word/header1.xml><?xml version="1.0" encoding="utf-8"?>
-<w:hdr xmlns:wpc="http://schemas.microsoft.com/office/word/2010/wordprocessingCanvas" xmlns:cx="http://schemas.microsoft.com/office/drawing/2014/chartex" xmlns:cx1="http://schemas.microsoft.com/office/drawing/2015/9/8/chartex" xmlns:cx2="http://schemas.microsoft.com/office/drawing/2015/10/21/chartex" xmlns:cx3="http://schemas.microsoft.com/office/drawing/2016/5/9/chartex" xmlns:cx4="http://schemas.microsoft.com/office/drawing/2016/5/10/chartex" xmlns:cx5="http://schemas.microsoft.com/office/drawing/2016/5/11/chartex" xmlns:cx6="http://schemas.microsoft.com/office/drawing/2016/5/12/chartex" xmlns:cx7="http://schemas.microsoft.com/office/drawing/2016/5/13/chartex" xmlns:cx8="http://schemas.microsoft.com/office/drawing/2016/5/14/chartex" xmlns:mc="http://schemas.openxmlformats.org/markup-compatibility/2006" xmlns:aink="http://schemas.microsoft.com/office/drawing/2016/ink" xmlns:am3d="http://schemas.microsoft.com/office/drawing/2017/model3d" xmlns:o="urn:schemas-microsoft-com:office:office" xmlns:r="http://schemas.openxmlformats.org/officeDocument/2006/relationships" xmlns:m="http://schemas.openxmlformats.org/officeDocument/2006/math" xmlns:v="urn:schemas-microsoft-com:vml" xmlns:wp14="http://schemas.microsoft.com/office/word/2010/wordprocessingDrawing" xmlns:wp="http://schemas.openxmlformats.org/drawingml/2006/wordprocessingDrawing" xmlns:w10="urn:schemas-microsoft-com:office:word" xmlns:w="http://schemas.openxmlformats.org/wordprocessingml/2006/main" xmlns:w14="http://schemas.microsoft.com/office/word/2010/wordml" xmlns:w15="http://schemas.microsoft.com/office/word/2012/wordml" xmlns:w16cex="http://schemas.microsoft.com/office/word/2018/wordml/cex" xmlns:w16cid="http://schemas.microsoft.com/office/word/2016/wordml/cid" xmlns:w16="http://schemas.microsoft.com/office/word/2018/wordml" xmlns:w16sdtdh="http://schemas.microsoft.com/office/word/2020/wordml/sdtdatahash" xmlns:w16se="http://schemas.microsoft.com/office/word/2015/wordml/symex" xmlns:wpg="http://schemas.microsoft.com/office/word/2010/wordprocessingGroup" xmlns:wpi="http://schemas.microsoft.com/office/word/2010/wordprocessingInk" xmlns:wne="http://schemas.microsoft.com/office/word/2006/wordml" xmlns:wps="http://schemas.microsoft.com/office/word/2010/wordprocessingShape" mc:Ignorable="w14 w15 w16se w16cid w16 w16cex w16sdtdh wp14">
+<w:hdr xmlns:wpc="http://schemas.microsoft.com/office/word/2010/wordprocessingCanvas" xmlns:cx="http://schemas.microsoft.com/office/drawing/2014/chartex" xmlns:cx1="http://schemas.microsoft.com/office/drawing/2015/9/8/chartex" xmlns:cx2="http://schemas.microsoft.com/office/drawing/2015/10/21/chartex" xmlns:cx3="http://schemas.microsoft.com/office/drawing/2016/5/9/chartex" xmlns:cx4="http://schemas.microsoft.com/office/drawing/2016/5/10/chartex" xmlns:cx5="http://schemas.microsoft.com/office/drawing/2016/5/11/chartex" xmlns:cx6="http://schemas.microsoft.com/office/drawing/2016/5/12/chartex" xmlns:cx7="http://schemas.microsoft.com/office/drawing/2016/5/13/chartex" xmlns:cx8="http://schemas.microsoft.com/office/drawing/2016/5/14/chartex" xmlns:mc="http://schemas.openxmlformats.org/markup-compatibility/2006" xmlns:aink="http://schemas.microsoft.com/office/drawing/2016/ink" xmlns:am3d="http://schemas.microsoft.com/office/drawing/2017/model3d" xmlns:o="urn:schemas-microsoft-com:office:office" xmlns:r="http://schemas.openxmlformats.org/officeDocument/2006/relationships" xmlns:m="http://schemas.openxmlformats.org/officeDocument/2006/math" xmlns:v="urn:schemas-microsoft-com:vml" xmlns:wp14="http://schemas.microsoft.com/office/word/2010/wordprocessingDrawing" xmlns:wp="http://schemas.openxmlformats.org/drawingml/2006/wordprocessingDrawing" xmlns:w10="urn:schemas-microsoft-com:office:word" xmlns:w="http://schemas.openxmlformats.org/wordprocessingml/2006/main" xmlns:w14="http://schemas.microsoft.com/office/word/2010/wordml" xmlns:w15="http://schemas.microsoft.com/office/word/2012/wordml" xmlns:w16cid="http://schemas.microsoft.com/office/word/2016/wordml/cid" xmlns:w16se="http://schemas.microsoft.com/office/word/2015/wordml/symex" xmlns:wpg="http://schemas.microsoft.com/office/word/2010/wordprocessingGroup" xmlns:wpi="http://schemas.microsoft.com/office/word/2010/wordprocessingInk" xmlns:wne="http://schemas.microsoft.com/office/word/2006/wordml" xmlns:wps="http://schemas.microsoft.com/office/word/2010/wordprocessingShape" mc:Ignorable="w14 w15 w16se w16cid wp14">
   <w:p>
     <w:r>
       <w:rPr>
@@ -4921,7 +6404,7 @@
             </wp:anchor>
           </w:drawing>
         </mc:Choice>
-        <mc:Fallback xmlns:a="http://schemas.openxmlformats.org/drawingml/2006/main">
+        <mc:Fallback xmlns:a="http://schemas.openxmlformats.org/drawingml/2006/main" xmlns:w16sdtdh="http://schemas.microsoft.com/office/word/2020/wordml/sdtdatahash" xmlns:w16="http://schemas.microsoft.com/office/word/2018/wordml" xmlns:w16cex="http://schemas.microsoft.com/office/word/2018/wordml/cex">
           <w:pict>
             <v:group id="Group 26117" style="width:73.2pt;height:430pt;position:absolute;z-index:-2147483648;mso-position-horizontal-relative:page;mso-position-horizontal:absolute;margin-left:0pt;mso-position-vertical-relative:page;margin-top:208.18pt;" coordsize="9296,54610">
               <v:shape id="Shape 26914" style="position:absolute;width:4191;height:54610;left:0;top:0;" coordsize="419100,5461000" path="m0,0l419100,0l419100,5461000l0,5461000l0,0">
@@ -4949,7 +6432,7 @@
 </file>
 
 <file path=word/header2.xml><?xml version="1.0" encoding="utf-8"?>
-<w:hdr xmlns:wpc="http://schemas.microsoft.com/office/word/2010/wordprocessingCanvas" xmlns:cx="http://schemas.microsoft.com/office/drawing/2014/chartex" xmlns:cx1="http://schemas.microsoft.com/office/drawing/2015/9/8/chartex" xmlns:cx2="http://schemas.microsoft.com/office/drawing/2015/10/21/chartex" xmlns:cx3="http://schemas.microsoft.com/office/drawing/2016/5/9/chartex" xmlns:cx4="http://schemas.microsoft.com/office/drawing/2016/5/10/chartex" xmlns:cx5="http://schemas.microsoft.com/office/drawing/2016/5/11/chartex" xmlns:cx6="http://schemas.microsoft.com/office/drawing/2016/5/12/chartex" xmlns:cx7="http://schemas.microsoft.com/office/drawing/2016/5/13/chartex" xmlns:cx8="http://schemas.microsoft.com/office/drawing/2016/5/14/chartex" xmlns:mc="http://schemas.openxmlformats.org/markup-compatibility/2006" xmlns:aink="http://schemas.microsoft.com/office/drawing/2016/ink" xmlns:am3d="http://schemas.microsoft.com/office/drawing/2017/model3d" xmlns:o="urn:schemas-microsoft-com:office:office" xmlns:r="http://schemas.openxmlformats.org/officeDocument/2006/relationships" xmlns:m="http://schemas.openxmlformats.org/officeDocument/2006/math" xmlns:v="urn:schemas-microsoft-com:vml" xmlns:wp14="http://schemas.microsoft.com/office/word/2010/wordprocessingDrawing" xmlns:wp="http://schemas.openxmlformats.org/drawingml/2006/wordprocessingDrawing" xmlns:w10="urn:schemas-microsoft-com:office:word" xmlns:w="http://schemas.openxmlformats.org/wordprocessingml/2006/main" xmlns:w14="http://schemas.microsoft.com/office/word/2010/wordml" xmlns:w15="http://schemas.microsoft.com/office/word/2012/wordml" xmlns:w16cex="http://schemas.microsoft.com/office/word/2018/wordml/cex" xmlns:w16cid="http://schemas.microsoft.com/office/word/2016/wordml/cid" xmlns:w16="http://schemas.microsoft.com/office/word/2018/wordml" xmlns:w16sdtdh="http://schemas.microsoft.com/office/word/2020/wordml/sdtdatahash" xmlns:w16se="http://schemas.microsoft.com/office/word/2015/wordml/symex" xmlns:wpg="http://schemas.microsoft.com/office/word/2010/wordprocessingGroup" xmlns:wpi="http://schemas.microsoft.com/office/word/2010/wordprocessingInk" xmlns:wne="http://schemas.microsoft.com/office/word/2006/wordml" xmlns:wps="http://schemas.microsoft.com/office/word/2010/wordprocessingShape" mc:Ignorable="w14 w15 w16se w16cid w16 w16cex w16sdtdh wp14">
+<w:hdr xmlns:wpc="http://schemas.microsoft.com/office/word/2010/wordprocessingCanvas" xmlns:cx="http://schemas.microsoft.com/office/drawing/2014/chartex" xmlns:cx1="http://schemas.microsoft.com/office/drawing/2015/9/8/chartex" xmlns:cx2="http://schemas.microsoft.com/office/drawing/2015/10/21/chartex" xmlns:cx3="http://schemas.microsoft.com/office/drawing/2016/5/9/chartex" xmlns:cx4="http://schemas.microsoft.com/office/drawing/2016/5/10/chartex" xmlns:cx5="http://schemas.microsoft.com/office/drawing/2016/5/11/chartex" xmlns:cx6="http://schemas.microsoft.com/office/drawing/2016/5/12/chartex" xmlns:cx7="http://schemas.microsoft.com/office/drawing/2016/5/13/chartex" xmlns:cx8="http://schemas.microsoft.com/office/drawing/2016/5/14/chartex" xmlns:mc="http://schemas.openxmlformats.org/markup-compatibility/2006" xmlns:aink="http://schemas.microsoft.com/office/drawing/2016/ink" xmlns:am3d="http://schemas.microsoft.com/office/drawing/2017/model3d" xmlns:o="urn:schemas-microsoft-com:office:office" xmlns:r="http://schemas.openxmlformats.org/officeDocument/2006/relationships" xmlns:m="http://schemas.openxmlformats.org/officeDocument/2006/math" xmlns:v="urn:schemas-microsoft-com:vml" xmlns:wp14="http://schemas.microsoft.com/office/word/2010/wordprocessingDrawing" xmlns:wp="http://schemas.openxmlformats.org/drawingml/2006/wordprocessingDrawing" xmlns:w10="urn:schemas-microsoft-com:office:word" xmlns:w="http://schemas.openxmlformats.org/wordprocessingml/2006/main" xmlns:w14="http://schemas.microsoft.com/office/word/2010/wordml" xmlns:w15="http://schemas.microsoft.com/office/word/2012/wordml" xmlns:w16cid="http://schemas.microsoft.com/office/word/2016/wordml/cid" xmlns:w16se="http://schemas.microsoft.com/office/word/2015/wordml/symex" xmlns:wpg="http://schemas.microsoft.com/office/word/2010/wordprocessingGroup" xmlns:wpi="http://schemas.microsoft.com/office/word/2010/wordprocessingInk" xmlns:wne="http://schemas.microsoft.com/office/word/2006/wordml" xmlns:wps="http://schemas.microsoft.com/office/word/2010/wordprocessingShape" mc:Ignorable="w14 w15 w16se w16cid wp14">
   <w:p>
     <w:r>
       <w:rPr>
@@ -5123,12 +6606,21 @@
                 <v:textbox inset="0,0,0,0">
                   <w:txbxContent>
                     <w:p>
+                      <w:proofErr w:type="gramStart"/>
                       <w:r>
                         <w:rPr>
                           <w:color w:val="FF0000"/>
                           <w:sz w:val="24"/>
                         </w:rPr>
-                        <w:t>SENAI . SP</w:t>
+                        <w:t>SENAI .</w:t>
+                      </w:r>
+                      <w:proofErr w:type="gramEnd"/>
+                      <w:r>
+                        <w:rPr>
+                          <w:color w:val="FF0000"/>
+                          <w:sz w:val="24"/>
+                        </w:rPr>
+                        <w:t xml:space="preserve"> SP</w:t>
                       </w:r>
                     </w:p>
                   </w:txbxContent>
@@ -5349,7 +6841,7 @@
             </wp:anchor>
           </w:drawing>
         </mc:Choice>
-        <mc:Fallback>
+        <mc:Fallback xmlns:w16sdtdh="http://schemas.microsoft.com/office/word/2020/wordml/sdtdatahash" xmlns:w16="http://schemas.microsoft.com/office/word/2018/wordml" xmlns:w16cex="http://schemas.microsoft.com/office/word/2018/wordml/cex">
           <w:pict>
             <v:group w14:anchorId="3BC7EDA3" id="Group 26102" o:spid="_x0000_s1026" style="position:absolute;margin-left:0;margin-top:207.95pt;width:51pt;height:430pt;z-index:-251657216;mso-position-horizontal-relative:page;mso-position-vertical-relative:page;mso-width-relative:margin;mso-height-relative:margin" coordsize="6477,54610" o:gfxdata="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">
               <v:shape id="Shape 26911" o:spid="_x0000_s1027" style="position:absolute;width:4191;height:54610;visibility:visible;mso-wrap-style:square;v-text-anchor:top" coordsize="419100,5461000" o:gfxdata="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" path="m,l419100,r,5461000l,5461000,,e" fillcolor="red" stroked="f" strokeweight="0">
@@ -5375,7 +6867,7 @@
 </file>
 
 <file path=word/header3.xml><?xml version="1.0" encoding="utf-8"?>
-<w:hdr xmlns:wpc="http://schemas.microsoft.com/office/word/2010/wordprocessingCanvas" xmlns:cx="http://schemas.microsoft.com/office/drawing/2014/chartex" xmlns:cx1="http://schemas.microsoft.com/office/drawing/2015/9/8/chartex" xmlns:cx2="http://schemas.microsoft.com/office/drawing/2015/10/21/chartex" xmlns:cx3="http://schemas.microsoft.com/office/drawing/2016/5/9/chartex" xmlns:cx4="http://schemas.microsoft.com/office/drawing/2016/5/10/chartex" xmlns:cx5="http://schemas.microsoft.com/office/drawing/2016/5/11/chartex" xmlns:cx6="http://schemas.microsoft.com/office/drawing/2016/5/12/chartex" xmlns:cx7="http://schemas.microsoft.com/office/drawing/2016/5/13/chartex" xmlns:cx8="http://schemas.microsoft.com/office/drawing/2016/5/14/chartex" xmlns:mc="http://schemas.openxmlformats.org/markup-compatibility/2006" xmlns:aink="http://schemas.microsoft.com/office/drawing/2016/ink" xmlns:am3d="http://schemas.microsoft.com/office/drawing/2017/model3d" xmlns:o="urn:schemas-microsoft-com:office:office" xmlns:r="http://schemas.openxmlformats.org/officeDocument/2006/relationships" xmlns:m="http://schemas.openxmlformats.org/officeDocument/2006/math" xmlns:v="urn:schemas-microsoft-com:vml" xmlns:wp14="http://schemas.microsoft.com/office/word/2010/wordprocessingDrawing" xmlns:wp="http://schemas.openxmlformats.org/drawingml/2006/wordprocessingDrawing" xmlns:w10="urn:schemas-microsoft-com:office:word" xmlns:w="http://schemas.openxmlformats.org/wordprocessingml/2006/main" xmlns:w14="http://schemas.microsoft.com/office/word/2010/wordml" xmlns:w15="http://schemas.microsoft.com/office/word/2012/wordml" xmlns:w16cex="http://schemas.microsoft.com/office/word/2018/wordml/cex" xmlns:w16cid="http://schemas.microsoft.com/office/word/2016/wordml/cid" xmlns:w16="http://schemas.microsoft.com/office/word/2018/wordml" xmlns:w16sdtdh="http://schemas.microsoft.com/office/word/2020/wordml/sdtdatahash" xmlns:w16se="http://schemas.microsoft.com/office/word/2015/wordml/symex" xmlns:wpg="http://schemas.microsoft.com/office/word/2010/wordprocessingGroup" xmlns:wpi="http://schemas.microsoft.com/office/word/2010/wordprocessingInk" xmlns:wne="http://schemas.microsoft.com/office/word/2006/wordml" xmlns:wps="http://schemas.microsoft.com/office/word/2010/wordprocessingShape" mc:Ignorable="w14 w15 w16se w16cid w16 w16cex w16sdtdh wp14">
+<w:hdr xmlns:wpc="http://schemas.microsoft.com/office/word/2010/wordprocessingCanvas" xmlns:cx="http://schemas.microsoft.com/office/drawing/2014/chartex" xmlns:cx1="http://schemas.microsoft.com/office/drawing/2015/9/8/chartex" xmlns:cx2="http://schemas.microsoft.com/office/drawing/2015/10/21/chartex" xmlns:cx3="http://schemas.microsoft.com/office/drawing/2016/5/9/chartex" xmlns:cx4="http://schemas.microsoft.com/office/drawing/2016/5/10/chartex" xmlns:cx5="http://schemas.microsoft.com/office/drawing/2016/5/11/chartex" xmlns:cx6="http://schemas.microsoft.com/office/drawing/2016/5/12/chartex" xmlns:cx7="http://schemas.microsoft.com/office/drawing/2016/5/13/chartex" xmlns:cx8="http://schemas.microsoft.com/office/drawing/2016/5/14/chartex" xmlns:mc="http://schemas.openxmlformats.org/markup-compatibility/2006" xmlns:aink="http://schemas.microsoft.com/office/drawing/2016/ink" xmlns:am3d="http://schemas.microsoft.com/office/drawing/2017/model3d" xmlns:o="urn:schemas-microsoft-com:office:office" xmlns:r="http://schemas.openxmlformats.org/officeDocument/2006/relationships" xmlns:m="http://schemas.openxmlformats.org/officeDocument/2006/math" xmlns:v="urn:schemas-microsoft-com:vml" xmlns:wp14="http://schemas.microsoft.com/office/word/2010/wordprocessingDrawing" xmlns:wp="http://schemas.openxmlformats.org/drawingml/2006/wordprocessingDrawing" xmlns:w10="urn:schemas-microsoft-com:office:word" xmlns:w="http://schemas.openxmlformats.org/wordprocessingml/2006/main" xmlns:w14="http://schemas.microsoft.com/office/word/2010/wordml" xmlns:w15="http://schemas.microsoft.com/office/word/2012/wordml" xmlns:w16cid="http://schemas.microsoft.com/office/word/2016/wordml/cid" xmlns:w16se="http://schemas.microsoft.com/office/word/2015/wordml/symex" xmlns:wpg="http://schemas.microsoft.com/office/word/2010/wordprocessingGroup" xmlns:wpi="http://schemas.microsoft.com/office/word/2010/wordprocessingInk" xmlns:wne="http://schemas.microsoft.com/office/word/2006/wordml" xmlns:wps="http://schemas.microsoft.com/office/word/2010/wordprocessingShape" mc:Ignorable="w14 w15 w16se w16cid wp14">
   <w:p>
     <w:r>
       <w:rPr>
@@ -5587,7 +7079,7 @@
             </wp:anchor>
           </w:drawing>
         </mc:Choice>
-        <mc:Fallback xmlns:a="http://schemas.openxmlformats.org/drawingml/2006/main">
+        <mc:Fallback xmlns:a="http://schemas.openxmlformats.org/drawingml/2006/main" xmlns:w16sdtdh="http://schemas.microsoft.com/office/word/2020/wordml/sdtdatahash" xmlns:w16="http://schemas.microsoft.com/office/word/2018/wordml" xmlns:w16cex="http://schemas.microsoft.com/office/word/2018/wordml/cex">
           <w:pict>
             <v:group id="Group 26087" style="width:73.2pt;height:430pt;position:absolute;z-index:-2147483648;mso-position-horizontal-relative:page;mso-position-horizontal:absolute;margin-left:0pt;mso-position-vertical-relative:page;margin-top:208.18pt;" coordsize="9296,54610">
               <v:shape id="Shape 26910" style="position:absolute;width:4191;height:54610;left:0;top:0;" coordsize="419100,5461000" path="m0,0l419100,0l419100,5461000l0,5461000l0,0">
@@ -5615,7 +7107,7 @@
 </file>
 
 <file path=word/numbering.xml><?xml version="1.0" encoding="utf-8"?>
-<w:numbering xmlns:wpc="http://schemas.microsoft.com/office/word/2010/wordprocessingCanvas" xmlns:cx="http://schemas.microsoft.com/office/drawing/2014/chartex" xmlns:cx1="http://schemas.microsoft.com/office/drawing/2015/9/8/chartex" xmlns:cx2="http://schemas.microsoft.com/office/drawing/2015/10/21/chartex" xmlns:cx3="http://schemas.microsoft.com/office/drawing/2016/5/9/chartex" xmlns:cx4="http://schemas.microsoft.com/office/drawing/2016/5/10/chartex" xmlns:cx5="http://schemas.microsoft.com/office/drawing/2016/5/11/chartex" xmlns:cx6="http://schemas.microsoft.com/office/drawing/2016/5/12/chartex" xmlns:cx7="http://schemas.microsoft.com/office/drawing/2016/5/13/chartex" xmlns:cx8="http://schemas.microsoft.com/office/drawing/2016/5/14/chartex" xmlns:mc="http://schemas.openxmlformats.org/markup-compatibility/2006" xmlns:aink="http://schemas.microsoft.com/office/drawing/2016/ink" xmlns:am3d="http://schemas.microsoft.com/office/drawing/2017/model3d" xmlns:o="urn:schemas-microsoft-com:office:office" xmlns:r="http://schemas.openxmlformats.org/officeDocument/2006/relationships" xmlns:m="http://schemas.openxmlformats.org/officeDocument/2006/math" xmlns:v="urn:schemas-microsoft-com:vml" xmlns:wp14="http://schemas.microsoft.com/office/word/2010/wordprocessingDrawing" xmlns:wp="http://schemas.openxmlformats.org/drawingml/2006/wordprocessingDrawing" xmlns:w10="urn:schemas-microsoft-com:office:word" xmlns:w="http://schemas.openxmlformats.org/wordprocessingml/2006/main" xmlns:w14="http://schemas.microsoft.com/office/word/2010/wordml" xmlns:w15="http://schemas.microsoft.com/office/word/2012/wordml" xmlns:w16cex="http://schemas.microsoft.com/office/word/2018/wordml/cex" xmlns:w16cid="http://schemas.microsoft.com/office/word/2016/wordml/cid" xmlns:w16="http://schemas.microsoft.com/office/word/2018/wordml" xmlns:w16sdtdh="http://schemas.microsoft.com/office/word/2020/wordml/sdtdatahash" xmlns:w16se="http://schemas.microsoft.com/office/word/2015/wordml/symex" xmlns:wpg="http://schemas.microsoft.com/office/word/2010/wordprocessingGroup" xmlns:wpi="http://schemas.microsoft.com/office/word/2010/wordprocessingInk" xmlns:wne="http://schemas.microsoft.com/office/word/2006/wordml" xmlns:wps="http://schemas.microsoft.com/office/word/2010/wordprocessingShape" mc:Ignorable="w14 w15 w16se w16cid w16 w16cex w16sdtdh wp14">
+<w:numbering xmlns:wpc="http://schemas.microsoft.com/office/word/2010/wordprocessingCanvas" xmlns:cx="http://schemas.microsoft.com/office/drawing/2014/chartex" xmlns:cx1="http://schemas.microsoft.com/office/drawing/2015/9/8/chartex" xmlns:cx2="http://schemas.microsoft.com/office/drawing/2015/10/21/chartex" xmlns:cx3="http://schemas.microsoft.com/office/drawing/2016/5/9/chartex" xmlns:cx4="http://schemas.microsoft.com/office/drawing/2016/5/10/chartex" xmlns:cx5="http://schemas.microsoft.com/office/drawing/2016/5/11/chartex" xmlns:cx6="http://schemas.microsoft.com/office/drawing/2016/5/12/chartex" xmlns:cx7="http://schemas.microsoft.com/office/drawing/2016/5/13/chartex" xmlns:cx8="http://schemas.microsoft.com/office/drawing/2016/5/14/chartex" xmlns:mc="http://schemas.openxmlformats.org/markup-compatibility/2006" xmlns:aink="http://schemas.microsoft.com/office/drawing/2016/ink" xmlns:am3d="http://schemas.microsoft.com/office/drawing/2017/model3d" xmlns:o="urn:schemas-microsoft-com:office:office" xmlns:r="http://schemas.openxmlformats.org/officeDocument/2006/relationships" xmlns:m="http://schemas.openxmlformats.org/officeDocument/2006/math" xmlns:v="urn:schemas-microsoft-com:vml" xmlns:wp14="http://schemas.microsoft.com/office/word/2010/wordprocessingDrawing" xmlns:wp="http://schemas.openxmlformats.org/drawingml/2006/wordprocessingDrawing" xmlns:w10="urn:schemas-microsoft-com:office:word" xmlns:w="http://schemas.openxmlformats.org/wordprocessingml/2006/main" xmlns:w14="http://schemas.microsoft.com/office/word/2010/wordml" xmlns:w15="http://schemas.microsoft.com/office/word/2012/wordml" xmlns:w16cid="http://schemas.microsoft.com/office/word/2016/wordml/cid" xmlns:w16se="http://schemas.microsoft.com/office/word/2015/wordml/symex" xmlns:wpg="http://schemas.microsoft.com/office/word/2010/wordprocessingGroup" xmlns:wpi="http://schemas.microsoft.com/office/word/2010/wordprocessingInk" xmlns:wne="http://schemas.microsoft.com/office/word/2006/wordml" xmlns:wps="http://schemas.microsoft.com/office/word/2010/wordprocessingShape" mc:Ignorable="w14 w15 w16se w16cid wp14">
   <w:abstractNum w:abstractNumId="0" w15:restartNumberingAfterBreak="0">
     <w:nsid w:val="09A1122B"/>
     <w:multiLevelType w:val="hybridMultilevel"/>
@@ -7050,7 +8542,7 @@
 </file>
 
 <file path=word/styles.xml><?xml version="1.0" encoding="utf-8"?>
-<w:styles xmlns:mc="http://schemas.openxmlformats.org/markup-compatibility/2006" xmlns:r="http://schemas.openxmlformats.org/officeDocument/2006/relationships" xmlns:w="http://schemas.openxmlformats.org/wordprocessingml/2006/main" xmlns:w14="http://schemas.microsoft.com/office/word/2010/wordml" xmlns:w15="http://schemas.microsoft.com/office/word/2012/wordml" xmlns:w16cex="http://schemas.microsoft.com/office/word/2018/wordml/cex" xmlns:w16cid="http://schemas.microsoft.com/office/word/2016/wordml/cid" xmlns:w16="http://schemas.microsoft.com/office/word/2018/wordml" xmlns:w16sdtdh="http://schemas.microsoft.com/office/word/2020/wordml/sdtdatahash" xmlns:w16se="http://schemas.microsoft.com/office/word/2015/wordml/symex" mc:Ignorable="w14 w15 w16se w16cid w16 w16cex w16sdtdh">
+<w:styles xmlns:mc="http://schemas.openxmlformats.org/markup-compatibility/2006" xmlns:r="http://schemas.openxmlformats.org/officeDocument/2006/relationships" xmlns:w="http://schemas.openxmlformats.org/wordprocessingml/2006/main" xmlns:w14="http://schemas.microsoft.com/office/word/2010/wordml" xmlns:w15="http://schemas.microsoft.com/office/word/2012/wordml" xmlns:w16cid="http://schemas.microsoft.com/office/word/2016/wordml/cid" xmlns:w16se="http://schemas.microsoft.com/office/word/2015/wordml/symex" mc:Ignorable="w14 w15 w16se w16cid">
   <w:docDefaults>
     <w:rPrDefault>
       <w:rPr>
@@ -7066,7 +8558,7 @@
       </w:pPr>
     </w:pPrDefault>
   </w:docDefaults>
-  <w:latentStyles w:defLockedState="0" w:defUIPriority="99" w:defSemiHidden="0" w:defUnhideWhenUsed="0" w:defQFormat="0" w:count="376">
+  <w:latentStyles w:defLockedState="0" w:defUIPriority="99" w:defSemiHidden="0" w:defUnhideWhenUsed="0" w:defQFormat="0" w:count="375">
     <w:lsdException w:name="Normal" w:uiPriority="0" w:qFormat="1"/>
     <w:lsdException w:name="heading 1" w:uiPriority="9" w:qFormat="1"/>
     <w:lsdException w:name="heading 2" w:semiHidden="1" w:uiPriority="9" w:unhideWhenUsed="1" w:qFormat="1"/>
@@ -7442,7 +8934,6 @@
     <w:lsdException w:name="Smart Hyperlink" w:semiHidden="1" w:unhideWhenUsed="1"/>
     <w:lsdException w:name="Hashtag" w:semiHidden="1" w:unhideWhenUsed="1"/>
     <w:lsdException w:name="Unresolved Mention" w:semiHidden="1" w:unhideWhenUsed="1"/>
-    <w:lsdException w:name="Smart Link" w:semiHidden="1" w:unhideWhenUsed="1"/>
   </w:latentStyles>
   <w:style w:type="paragraph" w:default="1" w:styleId="Normal">
     <w:name w:val="Normal"/>
@@ -8025,7 +9516,7 @@
 </file>
 
 <file path=customXml/itemProps1.xml><?xml version="1.0" encoding="utf-8"?>
-<ds:datastoreItem xmlns:ds="http://schemas.openxmlformats.org/officeDocument/2006/customXml" ds:itemID="{6CDDB0B4-D9DE-4D86-85D4-ECD7F7FB11BA}">
+<ds:datastoreItem xmlns:ds="http://schemas.openxmlformats.org/officeDocument/2006/customXml" ds:itemID="{7EC271CA-4246-4A6B-AC23-A253ED5C3E4A}">
   <ds:schemaRefs>
     <ds:schemaRef ds:uri="http://schemas.openxmlformats.org/officeDocument/2006/bibliography"/>
   </ds:schemaRefs>

</xml_diff>